<commit_message>
updated 2 tone script and svg files
</commit_message>
<xml_diff>
--- a/manuscript/manuscript_bioarxiv.docx
+++ b/manuscript/manuscript_bioarxiv.docx
@@ -77,7 +77,14 @@
         <w:rPr>
           <w:rFonts w:ascii="Times New Roman" w:hAnsi="Times New Roman" w:cs="Times New Roman"/>
         </w:rPr>
-        <w:t>Michael Romano</w:t>
+        <w:t xml:space="preserve">Michael </w:t>
+      </w:r>
+      <w:proofErr w:type="spellStart"/>
+      <w:r>
+        <w:rPr>
+          <w:rFonts w:ascii="Times New Roman" w:hAnsi="Times New Roman" w:cs="Times New Roman"/>
+        </w:rPr>
+        <w:t>Romano</w:t>
       </w:r>
       <w:r>
         <w:rPr>
@@ -86,13 +93,19 @@
         </w:rPr>
         <w:t>a</w:t>
       </w:r>
-      <w:bookmarkStart w:id="0" w:name="_GoBack"/>
-      <w:bookmarkEnd w:id="0"/>
-      <w:r>
-        <w:rPr>
-          <w:rFonts w:ascii="Times New Roman" w:hAnsi="Times New Roman" w:cs="Times New Roman"/>
-        </w:rPr>
-        <w:t>, Mark Bucklin</w:t>
+      <w:proofErr w:type="spellEnd"/>
+      <w:r>
+        <w:rPr>
+          <w:rFonts w:ascii="Times New Roman" w:hAnsi="Times New Roman" w:cs="Times New Roman"/>
+        </w:rPr>
+        <w:t xml:space="preserve">, Mark </w:t>
+      </w:r>
+      <w:proofErr w:type="spellStart"/>
+      <w:r>
+        <w:rPr>
+          <w:rFonts w:ascii="Times New Roman" w:hAnsi="Times New Roman" w:cs="Times New Roman"/>
+        </w:rPr>
+        <w:t>Bucklin</w:t>
       </w:r>
       <w:r>
         <w:rPr>
@@ -101,11 +114,19 @@
         </w:rPr>
         <w:t>a</w:t>
       </w:r>
-      <w:r>
-        <w:rPr>
-          <w:rFonts w:ascii="Times New Roman" w:hAnsi="Times New Roman" w:cs="Times New Roman"/>
-        </w:rPr>
-        <w:t>, Dev Mehrotra</w:t>
+      <w:proofErr w:type="spellEnd"/>
+      <w:r>
+        <w:rPr>
+          <w:rFonts w:ascii="Times New Roman" w:hAnsi="Times New Roman" w:cs="Times New Roman"/>
+        </w:rPr>
+        <w:t xml:space="preserve">, Dev </w:t>
+      </w:r>
+      <w:proofErr w:type="spellStart"/>
+      <w:r>
+        <w:rPr>
+          <w:rFonts w:ascii="Times New Roman" w:hAnsi="Times New Roman" w:cs="Times New Roman"/>
+        </w:rPr>
+        <w:t>Mehrotra</w:t>
       </w:r>
       <w:r>
         <w:rPr>
@@ -114,11 +135,19 @@
         </w:rPr>
         <w:t>a</w:t>
       </w:r>
-      <w:r>
-        <w:rPr>
-          <w:rFonts w:ascii="Times New Roman" w:hAnsi="Times New Roman" w:cs="Times New Roman"/>
-        </w:rPr>
-        <w:t>, Robb Kessel</w:t>
+      <w:proofErr w:type="spellEnd"/>
+      <w:r>
+        <w:rPr>
+          <w:rFonts w:ascii="Times New Roman" w:hAnsi="Times New Roman" w:cs="Times New Roman"/>
+        </w:rPr>
+        <w:t xml:space="preserve">, Robb </w:t>
+      </w:r>
+      <w:proofErr w:type="spellStart"/>
+      <w:r>
+        <w:rPr>
+          <w:rFonts w:ascii="Times New Roman" w:hAnsi="Times New Roman" w:cs="Times New Roman"/>
+        </w:rPr>
+        <w:t>Kessel</w:t>
       </w:r>
       <w:r>
         <w:rPr>
@@ -127,11 +156,19 @@
         </w:rPr>
         <w:t>a</w:t>
       </w:r>
-      <w:r>
-        <w:rPr>
-          <w:rFonts w:ascii="Times New Roman" w:hAnsi="Times New Roman" w:cs="Times New Roman"/>
-        </w:rPr>
-        <w:t>, Howard Gritton</w:t>
+      <w:proofErr w:type="spellEnd"/>
+      <w:r>
+        <w:rPr>
+          <w:rFonts w:ascii="Times New Roman" w:hAnsi="Times New Roman" w:cs="Times New Roman"/>
+        </w:rPr>
+        <w:t xml:space="preserve">, Howard </w:t>
+      </w:r>
+      <w:proofErr w:type="spellStart"/>
+      <w:r>
+        <w:rPr>
+          <w:rFonts w:ascii="Times New Roman" w:hAnsi="Times New Roman" w:cs="Times New Roman"/>
+        </w:rPr>
+        <w:t>Gritton</w:t>
       </w:r>
       <w:r>
         <w:rPr>
@@ -140,11 +177,26 @@
         </w:rPr>
         <w:t>a</w:t>
       </w:r>
-      <w:r>
-        <w:rPr>
-          <w:rFonts w:ascii="Times New Roman" w:hAnsi="Times New Roman" w:cs="Times New Roman"/>
-        </w:rPr>
-        <w:t>, Xue Han</w:t>
+      <w:proofErr w:type="spellEnd"/>
+      <w:r>
+        <w:rPr>
+          <w:rFonts w:ascii="Times New Roman" w:hAnsi="Times New Roman" w:cs="Times New Roman"/>
+        </w:rPr>
+        <w:t xml:space="preserve">, </w:t>
+      </w:r>
+      <w:proofErr w:type="spellStart"/>
+      <w:r>
+        <w:rPr>
+          <w:rFonts w:ascii="Times New Roman" w:hAnsi="Times New Roman" w:cs="Times New Roman"/>
+        </w:rPr>
+        <w:t>Xue</w:t>
+      </w:r>
+      <w:proofErr w:type="spellEnd"/>
+      <w:r>
+        <w:rPr>
+          <w:rFonts w:ascii="Times New Roman" w:hAnsi="Times New Roman" w:cs="Times New Roman"/>
+        </w:rPr>
+        <w:t xml:space="preserve"> Han</w:t>
       </w:r>
       <w:r>
         <w:rPr>
@@ -160,6 +212,8 @@
           <w:rFonts w:ascii="Times New Roman" w:hAnsi="Times New Roman" w:cs="Times New Roman"/>
         </w:rPr>
       </w:pPr>
+      <w:proofErr w:type="spellStart"/>
+      <w:proofErr w:type="gramStart"/>
       <w:r>
         <w:rPr>
           <w:rFonts w:ascii="Times New Roman" w:hAnsi="Times New Roman" w:cs="Times New Roman"/>
@@ -171,7 +225,15 @@
         <w:rPr>
           <w:rFonts w:ascii="Times New Roman" w:hAnsi="Times New Roman" w:cs="Times New Roman"/>
         </w:rPr>
-        <w:t>Boston University, Department of Biomedical Engineering, Boston, MA 02215</w:t>
+        <w:t>Boston</w:t>
+      </w:r>
+      <w:proofErr w:type="spellEnd"/>
+      <w:proofErr w:type="gramEnd"/>
+      <w:r>
+        <w:rPr>
+          <w:rFonts w:ascii="Times New Roman" w:hAnsi="Times New Roman" w:cs="Times New Roman"/>
+        </w:rPr>
+        <w:t xml:space="preserve"> University, Department of Biomedical Engineering, Boston, MA 02215</w:t>
       </w:r>
     </w:p>
     <w:p>
@@ -192,7 +254,21 @@
         <w:rPr>
           <w:rFonts w:ascii="Times New Roman" w:hAnsi="Times New Roman" w:cs="Times New Roman"/>
         </w:rPr>
-        <w:t>. Please send to Xue Han (</w:t>
+        <w:t xml:space="preserve">. Please send to </w:t>
+      </w:r>
+      <w:proofErr w:type="spellStart"/>
+      <w:r>
+        <w:rPr>
+          <w:rFonts w:ascii="Times New Roman" w:hAnsi="Times New Roman" w:cs="Times New Roman"/>
+        </w:rPr>
+        <w:t>Xue</w:t>
+      </w:r>
+      <w:proofErr w:type="spellEnd"/>
+      <w:r>
+        <w:rPr>
+          <w:rFonts w:ascii="Times New Roman" w:hAnsi="Times New Roman" w:cs="Times New Roman"/>
+        </w:rPr>
+        <w:t xml:space="preserve"> Han (</w:t>
       </w:r>
       <w:hyperlink r:id="rId6" w:history="1">
         <w:r>
@@ -245,7 +321,21 @@
         <w:rPr>
           <w:rFonts w:ascii="Times New Roman" w:hAnsi="Times New Roman" w:cs="Times New Roman"/>
         </w:rPr>
-        <w:t>44 Cummington Street, Boston, MA 02215</w:t>
+        <w:t xml:space="preserve">44 </w:t>
+      </w:r>
+      <w:proofErr w:type="spellStart"/>
+      <w:r>
+        <w:rPr>
+          <w:rFonts w:ascii="Times New Roman" w:hAnsi="Times New Roman" w:cs="Times New Roman"/>
+        </w:rPr>
+        <w:t>Cummington</w:t>
+      </w:r>
+      <w:proofErr w:type="spellEnd"/>
+      <w:r>
+        <w:rPr>
+          <w:rFonts w:ascii="Times New Roman" w:hAnsi="Times New Roman" w:cs="Times New Roman"/>
+        </w:rPr>
+        <w:t xml:space="preserve"> Street, Boston, MA 02215</w:t>
       </w:r>
     </w:p>
     <w:p>
@@ -363,7 +453,21 @@
         <w:rPr>
           <w:rFonts w:ascii="Times New Roman" w:hAnsi="Times New Roman" w:cs="Times New Roman"/>
         </w:rPr>
-        <w:t>interface that offers high-speed, precisely timed behavioral data acquisition and digital and analog outputs for controlling sCMOS cameras and other devices.</w:t>
+        <w:t xml:space="preserve">interface that offers high-speed, precisely timed behavioral data acquisition and digital and analog outputs for controlling </w:t>
+      </w:r>
+      <w:proofErr w:type="spellStart"/>
+      <w:r>
+        <w:rPr>
+          <w:rFonts w:ascii="Times New Roman" w:hAnsi="Times New Roman" w:cs="Times New Roman"/>
+        </w:rPr>
+        <w:t>sCMOS</w:t>
+      </w:r>
+      <w:proofErr w:type="spellEnd"/>
+      <w:r>
+        <w:rPr>
+          <w:rFonts w:ascii="Times New Roman" w:hAnsi="Times New Roman" w:cs="Times New Roman"/>
+        </w:rPr>
+        <w:t xml:space="preserve"> cameras and other devices.</w:t>
       </w:r>
     </w:p>
     <w:p>
@@ -376,7 +480,35 @@
         <w:rPr>
           <w:rFonts w:ascii="Times New Roman" w:hAnsi="Times New Roman" w:cs="Times New Roman"/>
         </w:rPr>
-        <w:t xml:space="preserve">Results: We demonstrate the flexibility and the temporal precision of the Teensy interface in two experimental settings. We first used the Teensy interface for reliable recordings of an animal’s directional movement on a spherical treadmill, while delivering repeated digital pulses that can be used to control image acquisition from a sCMOS camera. In another example, we used the Teensy interface to control temporally precise delivery of an auditory stimulus and a gentle </w:t>
+        <w:t xml:space="preserve">Results: We demonstrate the flexibility and the temporal precision of the </w:t>
+      </w:r>
+      <w:proofErr w:type="gramStart"/>
+      <w:r>
+        <w:rPr>
+          <w:rFonts w:ascii="Times New Roman" w:hAnsi="Times New Roman" w:cs="Times New Roman"/>
+        </w:rPr>
+        <w:t>Teensy</w:t>
+      </w:r>
+      <w:proofErr w:type="gramEnd"/>
+      <w:r>
+        <w:rPr>
+          <w:rFonts w:ascii="Times New Roman" w:hAnsi="Times New Roman" w:cs="Times New Roman"/>
+        </w:rPr>
+        <w:t xml:space="preserve"> interface in two experimental settings. We first used the Teensy interface for reliable recordings of an animal’s directional movement on a spherical treadmill, while delivering repeated digital pulses that can be used to control image acquisition from a </w:t>
+      </w:r>
+      <w:proofErr w:type="spellStart"/>
+      <w:r>
+        <w:rPr>
+          <w:rFonts w:ascii="Times New Roman" w:hAnsi="Times New Roman" w:cs="Times New Roman"/>
+        </w:rPr>
+        <w:t>sCMOS</w:t>
+      </w:r>
+      <w:proofErr w:type="spellEnd"/>
+      <w:r>
+        <w:rPr>
+          <w:rFonts w:ascii="Times New Roman" w:hAnsi="Times New Roman" w:cs="Times New Roman"/>
+        </w:rPr>
+        <w:t xml:space="preserve"> camera. In another example, we used the Teensy interface to control temporally precise delivery of an auditory stimulus and a gentle </w:t>
       </w:r>
       <w:r>
         <w:rPr>
@@ -482,11 +614,19 @@
         </w:rPr>
         <w:t xml:space="preserve">integrate </w:t>
       </w:r>
-      <w:r>
-        <w:rPr>
-          <w:rFonts w:ascii="Times New Roman" w:hAnsi="Times New Roman" w:cs="Times New Roman"/>
-        </w:rPr>
-        <w:t>sCMOS camera</w:t>
+      <w:proofErr w:type="spellStart"/>
+      <w:r>
+        <w:rPr>
+          <w:rFonts w:ascii="Times New Roman" w:hAnsi="Times New Roman" w:cs="Times New Roman"/>
+        </w:rPr>
+        <w:t>sCMOS</w:t>
+      </w:r>
+      <w:proofErr w:type="spellEnd"/>
+      <w:r>
+        <w:rPr>
+          <w:rFonts w:ascii="Times New Roman" w:hAnsi="Times New Roman" w:cs="Times New Roman"/>
+        </w:rPr>
+        <w:t xml:space="preserve"> camera</w:t>
       </w:r>
       <w:r>
         <w:rPr>
@@ -527,7 +667,23 @@
           <w:rFonts w:ascii="Times New Roman" w:hAnsi="Times New Roman" w:cs="Times New Roman"/>
           <w:i/>
         </w:rPr>
-        <w:t>Teensy, Arduino, microcontroller, sCMOS camera, o</w:t>
+        <w:t xml:space="preserve">Teensy, Arduino, microcontroller, </w:t>
+      </w:r>
+      <w:proofErr w:type="spellStart"/>
+      <w:r>
+        <w:rPr>
+          <w:rFonts w:ascii="Times New Roman" w:hAnsi="Times New Roman" w:cs="Times New Roman"/>
+          <w:i/>
+        </w:rPr>
+        <w:t>sCMOS</w:t>
+      </w:r>
+      <w:proofErr w:type="spellEnd"/>
+      <w:r>
+        <w:rPr>
+          <w:rFonts w:ascii="Times New Roman" w:hAnsi="Times New Roman" w:cs="Times New Roman"/>
+          <w:i/>
+        </w:rPr>
+        <w:t xml:space="preserve"> camera, o</w:t>
       </w:r>
       <w:r>
         <w:rPr>
@@ -587,7 +743,21 @@
         <w:rPr>
           <w:rFonts w:ascii="Times New Roman" w:hAnsi="Times New Roman" w:cs="Times New Roman"/>
         </w:rPr>
-        <w:t xml:space="preserve">Recent advances in sCMOS camera technology and genetically encoded </w:t>
+        <w:t xml:space="preserve">Recent advances in </w:t>
+      </w:r>
+      <w:proofErr w:type="spellStart"/>
+      <w:r>
+        <w:rPr>
+          <w:rFonts w:ascii="Times New Roman" w:hAnsi="Times New Roman" w:cs="Times New Roman"/>
+        </w:rPr>
+        <w:t>sCMOS</w:t>
+      </w:r>
+      <w:proofErr w:type="spellEnd"/>
+      <w:r>
+        <w:rPr>
+          <w:rFonts w:ascii="Times New Roman" w:hAnsi="Times New Roman" w:cs="Times New Roman"/>
+        </w:rPr>
+        <w:t xml:space="preserve"> camera technology and genetically encoded </w:t>
       </w:r>
       <w:r>
         <w:rPr>
@@ -609,6 +779,7 @@
           <w:id w:val="4642874"/>
           <w:citation/>
         </w:sdtPr>
+        <w:sdtEndPr/>
         <w:sdtContent>
           <w:r>
             <w:rPr>
@@ -633,7 +804,16 @@
               <w:rFonts w:ascii="Times New Roman" w:hAnsi="Times New Roman" w:cs="Times New Roman"/>
               <w:noProof/>
             </w:rPr>
-            <w:t>(Hansen, et al. 2018, Mohammed, et al. 2016, Nguyen, et al. 2016)</w:t>
+            <w:t>(Hansen, et al</w:t>
+          </w:r>
+          <w:bookmarkStart w:id="0" w:name="_GoBack"/>
+          <w:bookmarkEnd w:id="0"/>
+          <w:r>
+            <w:rPr>
+              <w:rFonts w:ascii="Times New Roman" w:hAnsi="Times New Roman" w:cs="Times New Roman"/>
+              <w:noProof/>
+            </w:rPr>
+            <w:t>. 2018, Mohammed, et al. 2016, Nguyen, et al. 2016)</w:t>
           </w:r>
           <w:r>
             <w:rPr>
@@ -659,7 +839,21 @@
         <w:rPr>
           <w:rFonts w:ascii="Times New Roman" w:hAnsi="Times New Roman" w:cs="Times New Roman"/>
         </w:rPr>
-        <w:t>integrate sCMOS cameras, deployed in large scale calcium imaging studies, with devices needed to monitor and control behavioral experiments</w:t>
+        <w:t xml:space="preserve">integrate </w:t>
+      </w:r>
+      <w:proofErr w:type="spellStart"/>
+      <w:r>
+        <w:rPr>
+          <w:rFonts w:ascii="Times New Roman" w:hAnsi="Times New Roman" w:cs="Times New Roman"/>
+        </w:rPr>
+        <w:t>sCMOS</w:t>
+      </w:r>
+      <w:proofErr w:type="spellEnd"/>
+      <w:r>
+        <w:rPr>
+          <w:rFonts w:ascii="Times New Roman" w:hAnsi="Times New Roman" w:cs="Times New Roman"/>
+        </w:rPr>
+        <w:t xml:space="preserve"> cameras, deployed in large scale calcium imaging studies, with devices needed to monitor and control behavioral experiments</w:t>
       </w:r>
       <w:r>
         <w:rPr>
@@ -751,6 +945,7 @@
           <w:id w:val="1168444512"/>
           <w:citation/>
         </w:sdtPr>
+        <w:sdtEndPr/>
         <w:sdtContent>
           <w:r>
             <w:rPr>
@@ -869,6 +1064,7 @@
           <w:id w:val="1585950265"/>
           <w:citation/>
         </w:sdtPr>
+        <w:sdtEndPr/>
         <w:sdtContent>
           <w:r>
             <w:rPr>
@@ -969,7 +1165,21 @@
         <w:rPr>
           <w:rFonts w:ascii="Times New Roman" w:hAnsi="Times New Roman" w:cs="Times New Roman"/>
         </w:rPr>
-        <w:t>We also demonstrate the ability of the Teensy interface to generate analog sound waveforms to drive a speaker for</w:t>
+        <w:t xml:space="preserve">We also demonstrate the ability of the </w:t>
+      </w:r>
+      <w:proofErr w:type="gramStart"/>
+      <w:r>
+        <w:rPr>
+          <w:rFonts w:ascii="Times New Roman" w:hAnsi="Times New Roman" w:cs="Times New Roman"/>
+        </w:rPr>
+        <w:t>Teensy</w:t>
+      </w:r>
+      <w:proofErr w:type="gramEnd"/>
+      <w:r>
+        <w:rPr>
+          <w:rFonts w:ascii="Times New Roman" w:hAnsi="Times New Roman" w:cs="Times New Roman"/>
+        </w:rPr>
+        <w:t xml:space="preserve"> interface to generate analog sound waveforms to drive a speaker for</w:t>
       </w:r>
       <w:r>
         <w:rPr>
@@ -981,7 +1191,21 @@
         <w:rPr>
           <w:rFonts w:ascii="Times New Roman" w:hAnsi="Times New Roman" w:cs="Times New Roman"/>
         </w:rPr>
-        <w:t>experiment. Together, these results demonstrate that the Teensy interface, consisting of a Teensy microcontroller and a set of custom software functions, offers a flexible, accurate, and user-friendly environment for imaging experiments during behavior.</w:t>
+        <w:t xml:space="preserve">experiment. Together, these results demonstrate that the </w:t>
+      </w:r>
+      <w:proofErr w:type="gramStart"/>
+      <w:r>
+        <w:rPr>
+          <w:rFonts w:ascii="Times New Roman" w:hAnsi="Times New Roman" w:cs="Times New Roman"/>
+        </w:rPr>
+        <w:t>Teensy</w:t>
+      </w:r>
+      <w:proofErr w:type="gramEnd"/>
+      <w:r>
+        <w:rPr>
+          <w:rFonts w:ascii="Times New Roman" w:hAnsi="Times New Roman" w:cs="Times New Roman"/>
+        </w:rPr>
+        <w:t xml:space="preserve"> interface, consisting of a Teensy microcontroller and a set of custom software functions, offers a flexible, accurate, and user-friendly environment for imaging experiments during behavior.</w:t>
       </w:r>
     </w:p>
     <w:p>
@@ -1069,7 +1293,21 @@
         <w:rPr>
           <w:rFonts w:ascii="Times New Roman" w:hAnsi="Times New Roman" w:cs="Times New Roman"/>
         </w:rPr>
-        <w:t xml:space="preserve"> (PCB) (for example: Digi-Key, part #: </w:t>
+        <w:t xml:space="preserve"> (PCB) (for example: </w:t>
+      </w:r>
+      <w:proofErr w:type="spellStart"/>
+      <w:r>
+        <w:rPr>
+          <w:rFonts w:ascii="Times New Roman" w:hAnsi="Times New Roman" w:cs="Times New Roman"/>
+        </w:rPr>
+        <w:t>Digi</w:t>
+      </w:r>
+      <w:proofErr w:type="spellEnd"/>
+      <w:r>
+        <w:rPr>
+          <w:rFonts w:ascii="Times New Roman" w:hAnsi="Times New Roman" w:cs="Times New Roman"/>
+        </w:rPr>
+        <w:t xml:space="preserve">-Key, part #: </w:t>
       </w:r>
       <w:r>
         <w:t>V2010-ND</w:t>
@@ -1084,7 +1322,49 @@
         <w:rPr>
           <w:rFonts w:ascii="Times New Roman" w:hAnsi="Times New Roman" w:cs="Times New Roman"/>
         </w:rPr>
-        <w:t xml:space="preserve"> via standard female headers (such as SparkFun Electronics, PRT-00115). Female headers were then soldered to the PCB for stability. Output from the Teensy was directed from pins on the female headers to standard SMA connectors (such as: Digi-Key, part # CON-SMA-EDGE-S-ND) via 22 gauge wires (for example: Digi-Key, part #1528-1743-ND). Coaxial cables were then attached to the SMA connectors </w:t>
+        <w:t xml:space="preserve"> via standard female headers (such as </w:t>
+      </w:r>
+      <w:proofErr w:type="spellStart"/>
+      <w:r>
+        <w:rPr>
+          <w:rFonts w:ascii="Times New Roman" w:hAnsi="Times New Roman" w:cs="Times New Roman"/>
+        </w:rPr>
+        <w:t>SparkFun</w:t>
+      </w:r>
+      <w:proofErr w:type="spellEnd"/>
+      <w:r>
+        <w:rPr>
+          <w:rFonts w:ascii="Times New Roman" w:hAnsi="Times New Roman" w:cs="Times New Roman"/>
+        </w:rPr>
+        <w:t xml:space="preserve"> Electronics, PRT-00115). Female headers were then soldered to the PCB for stability. Output from the Teensy was directed from pins on the female headers to standard SMA connectors (such as: </w:t>
+      </w:r>
+      <w:proofErr w:type="spellStart"/>
+      <w:r>
+        <w:rPr>
+          <w:rFonts w:ascii="Times New Roman" w:hAnsi="Times New Roman" w:cs="Times New Roman"/>
+        </w:rPr>
+        <w:t>Digi</w:t>
+      </w:r>
+      <w:proofErr w:type="spellEnd"/>
+      <w:r>
+        <w:rPr>
+          <w:rFonts w:ascii="Times New Roman" w:hAnsi="Times New Roman" w:cs="Times New Roman"/>
+        </w:rPr>
+        <w:t xml:space="preserve">-Key, part # CON-SMA-EDGE-S-ND) via 22 gauge wires (for example: </w:t>
+      </w:r>
+      <w:proofErr w:type="spellStart"/>
+      <w:r>
+        <w:rPr>
+          <w:rFonts w:ascii="Times New Roman" w:hAnsi="Times New Roman" w:cs="Times New Roman"/>
+        </w:rPr>
+        <w:t>Digi</w:t>
+      </w:r>
+      <w:proofErr w:type="spellEnd"/>
+      <w:r>
+        <w:rPr>
+          <w:rFonts w:ascii="Times New Roman" w:hAnsi="Times New Roman" w:cs="Times New Roman"/>
+        </w:rPr>
+        <w:t xml:space="preserve">-Key, part #1528-1743-ND). Coaxial cables were then attached to the SMA connectors </w:t>
       </w:r>
       <w:r>
         <w:rPr>
@@ -1096,7 +1376,49 @@
         <w:rPr>
           <w:rFonts w:ascii="Times New Roman" w:hAnsi="Times New Roman" w:cs="Times New Roman"/>
         </w:rPr>
-        <w:t>to connect the Teensy to external devices. The Teensy was connected to a computer via a standard USB-microUSB cable (for example: Digi-Key, part # AE11229-ND). To easily upload code to the Teensy, we used PlatformIO (</w:t>
+        <w:t>to connect the Teensy to external devices. The Teensy was connected to a computer via a standard USB-</w:t>
+      </w:r>
+      <w:proofErr w:type="spellStart"/>
+      <w:r>
+        <w:rPr>
+          <w:rFonts w:ascii="Times New Roman" w:hAnsi="Times New Roman" w:cs="Times New Roman"/>
+        </w:rPr>
+        <w:t>microUSB</w:t>
+      </w:r>
+      <w:proofErr w:type="spellEnd"/>
+      <w:r>
+        <w:rPr>
+          <w:rFonts w:ascii="Times New Roman" w:hAnsi="Times New Roman" w:cs="Times New Roman"/>
+        </w:rPr>
+        <w:t xml:space="preserve"> cable (for example: </w:t>
+      </w:r>
+      <w:proofErr w:type="spellStart"/>
+      <w:r>
+        <w:rPr>
+          <w:rFonts w:ascii="Times New Roman" w:hAnsi="Times New Roman" w:cs="Times New Roman"/>
+        </w:rPr>
+        <w:t>Digi</w:t>
+      </w:r>
+      <w:proofErr w:type="spellEnd"/>
+      <w:r>
+        <w:rPr>
+          <w:rFonts w:ascii="Times New Roman" w:hAnsi="Times New Roman" w:cs="Times New Roman"/>
+        </w:rPr>
+        <w:t xml:space="preserve">-Key, part # AE11229-ND). To easily upload code to the Teensy, we used </w:t>
+      </w:r>
+      <w:proofErr w:type="spellStart"/>
+      <w:r>
+        <w:rPr>
+          <w:rFonts w:ascii="Times New Roman" w:hAnsi="Times New Roman" w:cs="Times New Roman"/>
+        </w:rPr>
+        <w:t>PlatformIO</w:t>
+      </w:r>
+      <w:proofErr w:type="spellEnd"/>
+      <w:r>
+        <w:rPr>
+          <w:rFonts w:ascii="Times New Roman" w:hAnsi="Times New Roman" w:cs="Times New Roman"/>
+        </w:rPr>
+        <w:t xml:space="preserve"> (</w:t>
       </w:r>
       <w:hyperlink r:id="rId7" w:history="1">
         <w:r>
@@ -1132,7 +1454,35 @@
         <w:rPr>
           <w:rFonts w:ascii="Times New Roman" w:hAnsi="Times New Roman" w:cs="Times New Roman"/>
         </w:rPr>
-        <w:t xml:space="preserve">”, we used a slightly modified version of the DigitalIO library provided by PlatformIO (version 1.0.0; currently maintained at: </w:t>
+        <w:t xml:space="preserve">”, we used a slightly modified version of the </w:t>
+      </w:r>
+      <w:proofErr w:type="spellStart"/>
+      <w:r>
+        <w:rPr>
+          <w:rFonts w:ascii="Times New Roman" w:hAnsi="Times New Roman" w:cs="Times New Roman"/>
+        </w:rPr>
+        <w:t>DigitalIO</w:t>
+      </w:r>
+      <w:proofErr w:type="spellEnd"/>
+      <w:r>
+        <w:rPr>
+          <w:rFonts w:ascii="Times New Roman" w:hAnsi="Times New Roman" w:cs="Times New Roman"/>
+        </w:rPr>
+        <w:t xml:space="preserve"> library provided by </w:t>
+      </w:r>
+      <w:proofErr w:type="spellStart"/>
+      <w:r>
+        <w:rPr>
+          <w:rFonts w:ascii="Times New Roman" w:hAnsi="Times New Roman" w:cs="Times New Roman"/>
+        </w:rPr>
+        <w:t>PlatformIO</w:t>
+      </w:r>
+      <w:proofErr w:type="spellEnd"/>
+      <w:r>
+        <w:rPr>
+          <w:rFonts w:ascii="Times New Roman" w:hAnsi="Times New Roman" w:cs="Times New Roman"/>
+        </w:rPr>
+        <w:t xml:space="preserve"> (version 1.0.0; currently maintained at: </w:t>
       </w:r>
       <w:hyperlink r:id="rId9" w:history="1">
         <w:r>
@@ -1256,7 +1606,21 @@
         <w:rPr>
           <w:rFonts w:ascii="Times New Roman" w:hAnsi="Times New Roman" w:cs="Times New Roman"/>
         </w:rPr>
-        <w:t>, Tindie, part: “</w:t>
+        <w:t xml:space="preserve">, </w:t>
+      </w:r>
+      <w:proofErr w:type="spellStart"/>
+      <w:r>
+        <w:rPr>
+          <w:rFonts w:ascii="Times New Roman" w:hAnsi="Times New Roman" w:cs="Times New Roman"/>
+        </w:rPr>
+        <w:t>Tindie</w:t>
+      </w:r>
+      <w:proofErr w:type="spellEnd"/>
+      <w:r>
+        <w:rPr>
+          <w:rFonts w:ascii="Times New Roman" w:hAnsi="Times New Roman" w:cs="Times New Roman"/>
+        </w:rPr>
+        <w:t>, part: “</w:t>
       </w:r>
       <w:hyperlink r:id="rId11" w:history="1">
         <w:r>
@@ -1274,7 +1638,35 @@
         <w:rPr>
           <w:rFonts w:ascii="Times New Roman" w:hAnsi="Times New Roman" w:cs="Times New Roman"/>
         </w:rPr>
-        <w:t>”, see Table 1), while delivering digital pulses that can be used to trigger a sCMOS camera for image capture every 50 ms. The overall design of this experiment is shown in Figure 1A. A mouse was positioned on top of a buoyant Styrofoam ball floated by house air as described previously</w:t>
+        <w:t xml:space="preserve">”, see Table 1), while delivering digital pulses that can be used to trigger a </w:t>
+      </w:r>
+      <w:proofErr w:type="spellStart"/>
+      <w:r>
+        <w:rPr>
+          <w:rFonts w:ascii="Times New Roman" w:hAnsi="Times New Roman" w:cs="Times New Roman"/>
+        </w:rPr>
+        <w:t>sCMOS</w:t>
+      </w:r>
+      <w:proofErr w:type="spellEnd"/>
+      <w:r>
+        <w:rPr>
+          <w:rFonts w:ascii="Times New Roman" w:hAnsi="Times New Roman" w:cs="Times New Roman"/>
+        </w:rPr>
+        <w:t xml:space="preserve"> camera for image capture every 50 </w:t>
+      </w:r>
+      <w:proofErr w:type="spellStart"/>
+      <w:r>
+        <w:rPr>
+          <w:rFonts w:ascii="Times New Roman" w:hAnsi="Times New Roman" w:cs="Times New Roman"/>
+        </w:rPr>
+        <w:t>ms.</w:t>
+      </w:r>
+      <w:proofErr w:type="spellEnd"/>
+      <w:r>
+        <w:rPr>
+          <w:rFonts w:ascii="Times New Roman" w:hAnsi="Times New Roman" w:cs="Times New Roman"/>
+        </w:rPr>
+        <w:t xml:space="preserve"> The overall design of this experiment is shown in Figure 1A. A mouse was positioned on top of a buoyant Styrofoam ball floated by house air as described previously</w:t>
       </w:r>
       <w:r>
         <w:rPr>
@@ -1292,6 +1684,7 @@
           <w:id w:val="883452858"/>
           <w:citation/>
         </w:sdtPr>
+        <w:sdtEndPr/>
         <w:sdtContent>
           <w:r>
             <w:rPr>
@@ -1727,7 +2120,14 @@
         <w:rPr>
           <w:rFonts w:ascii="Times New Roman" w:eastAsiaTheme="minorEastAsia" w:hAnsi="Times New Roman" w:cs="Times New Roman"/>
         </w:rPr>
-        <w:t>Where y</w:t>
+        <w:t xml:space="preserve">Where </w:t>
+      </w:r>
+      <w:proofErr w:type="spellStart"/>
+      <w:r>
+        <w:rPr>
+          <w:rFonts w:ascii="Times New Roman" w:eastAsiaTheme="minorEastAsia" w:hAnsi="Times New Roman" w:cs="Times New Roman"/>
+        </w:rPr>
+        <w:t>y</w:t>
       </w:r>
       <w:r>
         <w:rPr>
@@ -1736,11 +2136,19 @@
         </w:rPr>
         <w:t>R</w:t>
       </w:r>
+      <w:proofErr w:type="spellEnd"/>
       <w:r>
         <w:rPr>
           <w:rFonts w:ascii="Times New Roman" w:eastAsiaTheme="minorEastAsia" w:hAnsi="Times New Roman" w:cs="Times New Roman"/>
         </w:rPr>
-        <w:t xml:space="preserve"> and y</w:t>
+        <w:t xml:space="preserve"> and </w:t>
+      </w:r>
+      <w:proofErr w:type="spellStart"/>
+      <w:r>
+        <w:rPr>
+          <w:rFonts w:ascii="Times New Roman" w:eastAsiaTheme="minorEastAsia" w:hAnsi="Times New Roman" w:cs="Times New Roman"/>
+        </w:rPr>
+        <w:t>y</w:t>
       </w:r>
       <w:r>
         <w:rPr>
@@ -1749,6 +2157,7 @@
         </w:rPr>
         <w:t>L</w:t>
       </w:r>
+      <w:proofErr w:type="spellEnd"/>
       <w:r>
         <w:rPr>
           <w:rFonts w:ascii="Times New Roman" w:eastAsiaTheme="minorEastAsia" w:hAnsi="Times New Roman" w:cs="Times New Roman"/>
@@ -1821,7 +2230,21 @@
         <w:rPr>
           <w:rFonts w:ascii="Times New Roman" w:hAnsi="Times New Roman" w:cs="Times New Roman"/>
         </w:rPr>
-        <w:t>To control experimental timing, we utilized the “IntervalTimer” function</w:t>
+        <w:t>To control experimental timing, we utilized the “</w:t>
+      </w:r>
+      <w:proofErr w:type="spellStart"/>
+      <w:r>
+        <w:rPr>
+          <w:rFonts w:ascii="Times New Roman" w:hAnsi="Times New Roman" w:cs="Times New Roman"/>
+        </w:rPr>
+        <w:t>IntervalTimer</w:t>
+      </w:r>
+      <w:proofErr w:type="spellEnd"/>
+      <w:r>
+        <w:rPr>
+          <w:rFonts w:ascii="Times New Roman" w:hAnsi="Times New Roman" w:cs="Times New Roman"/>
+        </w:rPr>
+        <w:t>” function</w:t>
       </w:r>
       <w:r>
         <w:rPr>
@@ -1833,13 +2256,34 @@
         <w:rPr>
           <w:rFonts w:ascii="Times New Roman" w:hAnsi="Times New Roman" w:cs="Times New Roman"/>
         </w:rPr>
-        <w:t xml:space="preserve"> unique to the standard Teensy library, which can repeatedly call a function at specified intervals. We set the </w:t>
-      </w:r>
-      <w:r>
-        <w:rPr>
-          <w:rFonts w:ascii="Times New Roman" w:hAnsi="Times New Roman" w:cs="Times New Roman"/>
-        </w:rPr>
-        <w:t>“I</w:t>
+        <w:t xml:space="preserve"> unique to the standard </w:t>
+      </w:r>
+      <w:proofErr w:type="gramStart"/>
+      <w:r>
+        <w:rPr>
+          <w:rFonts w:ascii="Times New Roman" w:hAnsi="Times New Roman" w:cs="Times New Roman"/>
+        </w:rPr>
+        <w:t>Teensy</w:t>
+      </w:r>
+      <w:proofErr w:type="gramEnd"/>
+      <w:r>
+        <w:rPr>
+          <w:rFonts w:ascii="Times New Roman" w:hAnsi="Times New Roman" w:cs="Times New Roman"/>
+        </w:rPr>
+        <w:t xml:space="preserve"> library, which can repeatedly call a function at specified intervals. We set the </w:t>
+      </w:r>
+      <w:r>
+        <w:rPr>
+          <w:rFonts w:ascii="Times New Roman" w:hAnsi="Times New Roman" w:cs="Times New Roman"/>
+        </w:rPr>
+        <w:t>“</w:t>
+      </w:r>
+      <w:proofErr w:type="spellStart"/>
+      <w:r>
+        <w:rPr>
+          <w:rFonts w:ascii="Times New Roman" w:hAnsi="Times New Roman" w:cs="Times New Roman"/>
+        </w:rPr>
+        <w:t>I</w:t>
       </w:r>
       <w:r>
         <w:rPr>
@@ -1851,13 +2295,62 @@
         <w:rPr>
           <w:rFonts w:ascii="Times New Roman" w:hAnsi="Times New Roman" w:cs="Times New Roman"/>
         </w:rPr>
-        <w:t xml:space="preserve">Timer” to be </w:t>
-      </w:r>
-      <w:r>
-        <w:rPr>
-          <w:rFonts w:ascii="Times New Roman" w:hAnsi="Times New Roman" w:cs="Times New Roman"/>
-        </w:rPr>
-        <w:t>50,000 microseconds (50 ms) or 20 Hz in our experiment. Using IntervalTimer, we repeatedly called a function that sent the accumulated displacement of the motion sensor readings to the attached PC. We acquired the x and y displacement readings from each sensor with freely available functions on GitHub (</w:t>
+        <w:t>Timer</w:t>
+      </w:r>
+      <w:proofErr w:type="spellEnd"/>
+      <w:r>
+        <w:rPr>
+          <w:rFonts w:ascii="Times New Roman" w:hAnsi="Times New Roman" w:cs="Times New Roman"/>
+        </w:rPr>
+        <w:t xml:space="preserve">” to be </w:t>
+      </w:r>
+      <w:r>
+        <w:rPr>
+          <w:rFonts w:ascii="Times New Roman" w:hAnsi="Times New Roman" w:cs="Times New Roman"/>
+        </w:rPr>
+        <w:t xml:space="preserve">50,000 microseconds (50 </w:t>
+      </w:r>
+      <w:proofErr w:type="spellStart"/>
+      <w:r>
+        <w:rPr>
+          <w:rFonts w:ascii="Times New Roman" w:hAnsi="Times New Roman" w:cs="Times New Roman"/>
+        </w:rPr>
+        <w:t>ms</w:t>
+      </w:r>
+      <w:proofErr w:type="spellEnd"/>
+      <w:r>
+        <w:rPr>
+          <w:rFonts w:ascii="Times New Roman" w:hAnsi="Times New Roman" w:cs="Times New Roman"/>
+        </w:rPr>
+        <w:t xml:space="preserve">) or 20 Hz in our experiment. Using </w:t>
+      </w:r>
+      <w:proofErr w:type="spellStart"/>
+      <w:r>
+        <w:rPr>
+          <w:rFonts w:ascii="Times New Roman" w:hAnsi="Times New Roman" w:cs="Times New Roman"/>
+        </w:rPr>
+        <w:t>IntervalTimer</w:t>
+      </w:r>
+      <w:proofErr w:type="spellEnd"/>
+      <w:r>
+        <w:rPr>
+          <w:rFonts w:ascii="Times New Roman" w:hAnsi="Times New Roman" w:cs="Times New Roman"/>
+        </w:rPr>
+        <w:t xml:space="preserve">, we repeatedly called a function that sent the accumulated displacement of the motion sensor readings to the attached PC. We acquired the x and y displacement readings from each sensor with freely available functions on </w:t>
+      </w:r>
+      <w:proofErr w:type="spellStart"/>
+      <w:r>
+        <w:rPr>
+          <w:rFonts w:ascii="Times New Roman" w:hAnsi="Times New Roman" w:cs="Times New Roman"/>
+        </w:rPr>
+        <w:t>GitHub</w:t>
+      </w:r>
+      <w:proofErr w:type="spellEnd"/>
+      <w:r>
+        <w:rPr>
+          <w:rFonts w:ascii="Times New Roman" w:hAnsi="Times New Roman" w:cs="Times New Roman"/>
+        </w:rPr>
+        <w:t xml:space="preserve"> (</w:t>
       </w:r>
       <w:hyperlink r:id="rId12" w:history="1">
         <w:r>
@@ -1872,7 +2365,35 @@
         <w:rPr>
           <w:rFonts w:ascii="Times New Roman" w:hAnsi="Times New Roman" w:cs="Times New Roman"/>
         </w:rPr>
-        <w:t xml:space="preserve">), which read accumulated displacement from the “motion burst” register of each sensor. After reading the motion sensor, a digital “on” pulse that lasted for 1 ms was sent out of a digital pin designed to initiate an image frame capture from a sCMOS camera. To characterize the temporal precision of different digital pulses generated by </w:t>
+        <w:t xml:space="preserve">), which read accumulated displacement from the “motion burst” register of each sensor. After reading the motion sensor, a digital “on” pulse that lasted for 1 </w:t>
+      </w:r>
+      <w:proofErr w:type="spellStart"/>
+      <w:r>
+        <w:rPr>
+          <w:rFonts w:ascii="Times New Roman" w:hAnsi="Times New Roman" w:cs="Times New Roman"/>
+        </w:rPr>
+        <w:t>ms</w:t>
+      </w:r>
+      <w:proofErr w:type="spellEnd"/>
+      <w:r>
+        <w:rPr>
+          <w:rFonts w:ascii="Times New Roman" w:hAnsi="Times New Roman" w:cs="Times New Roman"/>
+        </w:rPr>
+        <w:t xml:space="preserve"> was sent out of a digital pin designed to initiate an image frame capture from a </w:t>
+      </w:r>
+      <w:proofErr w:type="spellStart"/>
+      <w:r>
+        <w:rPr>
+          <w:rFonts w:ascii="Times New Roman" w:hAnsi="Times New Roman" w:cs="Times New Roman"/>
+        </w:rPr>
+        <w:t>sCMOS</w:t>
+      </w:r>
+      <w:proofErr w:type="spellEnd"/>
+      <w:r>
+        <w:rPr>
+          <w:rFonts w:ascii="Times New Roman" w:hAnsi="Times New Roman" w:cs="Times New Roman"/>
+        </w:rPr>
+        <w:t xml:space="preserve"> camera. To characterize the temporal precision of different digital pulses generated by </w:t>
       </w:r>
       <w:r>
         <w:rPr>
@@ -1884,7 +2405,21 @@
         <w:rPr>
           <w:rFonts w:ascii="Times New Roman" w:hAnsi="Times New Roman" w:cs="Times New Roman"/>
         </w:rPr>
-        <w:t xml:space="preserve"> custom script using the “IntervalTimer” function, we recorded the digital outputs with a commercial system (Tucker Davis Technologies RZ5D (TDT RZ5D)) at 3051.76 Hz.</w:t>
+        <w:t xml:space="preserve"> custom script using the “</w:t>
+      </w:r>
+      <w:proofErr w:type="spellStart"/>
+      <w:r>
+        <w:rPr>
+          <w:rFonts w:ascii="Times New Roman" w:hAnsi="Times New Roman" w:cs="Times New Roman"/>
+        </w:rPr>
+        <w:t>IntervalTimer</w:t>
+      </w:r>
+      <w:proofErr w:type="spellEnd"/>
+      <w:r>
+        <w:rPr>
+          <w:rFonts w:ascii="Times New Roman" w:hAnsi="Times New Roman" w:cs="Times New Roman"/>
+        </w:rPr>
+        <w:t>” function, we recorded the digital outputs with a commercial system (Tucker Davis Technologies RZ5D (TDT RZ5D)) at 3051.76 Hz.</w:t>
       </w:r>
     </w:p>
     <w:p>
@@ -1918,7 +2453,63 @@
         <w:rPr>
           <w:rFonts w:ascii="Times New Roman" w:hAnsi="Times New Roman" w:cs="Times New Roman"/>
         </w:rPr>
-        <w:t xml:space="preserve">In this experiment, a Teensy was programmed to deliver outputs capable of eliciting a sound and initiating an eye puff, while delivering digital pulses that can be used to trigger a sCMOS camera for image capture every 50 ms. The overall design of this experiment is shown in Figure 1B. To deliver an audible sound through the Teensy, we used a Teensy prop shield module (PJRC.COM, LLC., part #: PROP_SHIELD) to amplify analog output (shown in Figure 2B as pin A14). This add-on component can drive speakers with resistances up to 8 ohms. The prop shield was soldered to the bottom of </w:t>
+        <w:t xml:space="preserve">In this experiment, a Teensy was programmed to deliver outputs capable of eliciting a sound and initiating an eye puff, while delivering digital pulses that can be used to trigger a </w:t>
+      </w:r>
+      <w:proofErr w:type="spellStart"/>
+      <w:r>
+        <w:rPr>
+          <w:rFonts w:ascii="Times New Roman" w:hAnsi="Times New Roman" w:cs="Times New Roman"/>
+        </w:rPr>
+        <w:t>sCMOS</w:t>
+      </w:r>
+      <w:proofErr w:type="spellEnd"/>
+      <w:r>
+        <w:rPr>
+          <w:rFonts w:ascii="Times New Roman" w:hAnsi="Times New Roman" w:cs="Times New Roman"/>
+        </w:rPr>
+        <w:t xml:space="preserve"> camera for image capture every 50 </w:t>
+      </w:r>
+      <w:proofErr w:type="spellStart"/>
+      <w:r>
+        <w:rPr>
+          <w:rFonts w:ascii="Times New Roman" w:hAnsi="Times New Roman" w:cs="Times New Roman"/>
+        </w:rPr>
+        <w:t>ms.</w:t>
+      </w:r>
+      <w:proofErr w:type="spellEnd"/>
+      <w:r>
+        <w:rPr>
+          <w:rFonts w:ascii="Times New Roman" w:hAnsi="Times New Roman" w:cs="Times New Roman"/>
+        </w:rPr>
+        <w:t xml:space="preserve"> </w:t>
+      </w:r>
+      <w:proofErr w:type="gramStart"/>
+      <w:r>
+        <w:rPr>
+          <w:rFonts w:ascii="Times New Roman" w:hAnsi="Times New Roman" w:cs="Times New Roman"/>
+        </w:rPr>
+        <w:t>The</w:t>
+      </w:r>
+      <w:proofErr w:type="gramEnd"/>
+      <w:r>
+        <w:rPr>
+          <w:rFonts w:ascii="Times New Roman" w:hAnsi="Times New Roman" w:cs="Times New Roman"/>
+        </w:rPr>
+        <w:t xml:space="preserve"> overall design of this experiment is shown in Figure 1B. To deliver an audible sound through the Teensy, we used a Teensy prop shield module (PJRC.COM, </w:t>
+      </w:r>
+      <w:proofErr w:type="gramStart"/>
+      <w:r>
+        <w:rPr>
+          <w:rFonts w:ascii="Times New Roman" w:hAnsi="Times New Roman" w:cs="Times New Roman"/>
+        </w:rPr>
+        <w:t>LLC.,</w:t>
+      </w:r>
+      <w:proofErr w:type="gramEnd"/>
+      <w:r>
+        <w:rPr>
+          <w:rFonts w:ascii="Times New Roman" w:hAnsi="Times New Roman" w:cs="Times New Roman"/>
+        </w:rPr>
+        <w:t xml:space="preserve"> part #: PROP_SHIELD) to amplify analog output (shown in Figure 2B as pin A14). This add-on component can drive speakers with resistances up to 8 ohms. The prop shield was soldered to the bottom of </w:t>
       </w:r>
       <w:r>
         <w:rPr>
@@ -1930,7 +2521,21 @@
         <w:rPr>
           <w:rFonts w:ascii="Times New Roman" w:hAnsi="Times New Roman" w:cs="Times New Roman"/>
         </w:rPr>
-        <w:t xml:space="preserve"> Teensy with 14x1 double insulator pins (PJRC.COM, LLC., part #: HEADER_14x1_D), and the output was connected to a speaker, as shown in Figure 2B. The Teensy was then mounted onto the female headers separated by the prop shield, as shown in Figure 1B. The camera and air valve for the eye puff were attached to the microcontroller through coaxial cables (Figure</w:t>
+        <w:t xml:space="preserve"> Teensy with 14x1 double insulator pins (PJRC.COM, </w:t>
+      </w:r>
+      <w:proofErr w:type="gramStart"/>
+      <w:r>
+        <w:rPr>
+          <w:rFonts w:ascii="Times New Roman" w:hAnsi="Times New Roman" w:cs="Times New Roman"/>
+        </w:rPr>
+        <w:t>LLC.,</w:t>
+      </w:r>
+      <w:proofErr w:type="gramEnd"/>
+      <w:r>
+        <w:rPr>
+          <w:rFonts w:ascii="Times New Roman" w:hAnsi="Times New Roman" w:cs="Times New Roman"/>
+        </w:rPr>
+        <w:t xml:space="preserve"> part #: HEADER_14x1_D), and the output was connected to a speaker, as shown in Figure 2B. The Teensy was then mounted onto the female headers separated by the prop shield, as shown in Figure 1B. The camera and air valve for the eye puff were attached to the microcontroller through coaxial cables (Figure</w:t>
       </w:r>
       <w:r>
         <w:rPr>
@@ -1968,7 +2573,21 @@
         <w:rPr>
           <w:rFonts w:ascii="Times New Roman" w:hAnsi="Times New Roman" w:cs="Times New Roman"/>
         </w:rPr>
-        <w:t>We used the Teensy Audio library function “AudioSynthWaveformSine” to generate tones. This function continuously outputs a sine wave with a sampling rate of 44.1 kHz from the analog pin. We first initialized the tone, in this case a 9500 Hz sine wave, at the beginning of each experiment, but set the amplitude to “0”, so that the tone was off. At the desired time, we switched the amplitude to 0.05 (out of a maximum of 1) to generate an audible tone. The value of 0.05 generated a tone of approximately 75 dB with our amplifier and speaker settings.</w:t>
+        <w:t>We used the Teensy Audio library function “</w:t>
+      </w:r>
+      <w:proofErr w:type="spellStart"/>
+      <w:r>
+        <w:rPr>
+          <w:rFonts w:ascii="Times New Roman" w:hAnsi="Times New Roman" w:cs="Times New Roman"/>
+        </w:rPr>
+        <w:t>AudioSynthWaveformSine</w:t>
+      </w:r>
+      <w:proofErr w:type="spellEnd"/>
+      <w:r>
+        <w:rPr>
+          <w:rFonts w:ascii="Times New Roman" w:hAnsi="Times New Roman" w:cs="Times New Roman"/>
+        </w:rPr>
+        <w:t>” to generate tones. This function continuously outputs a sine wave with a sampling rate of 44.1 kHz from the analog pin. We first initialized the tone, in this case a 9500 Hz sine wave, at the beginning of each experiment, but set the amplitude to “0”, so that the tone was off. At the desired time, we switched the amplitude to 0.05 (out of a maximum of 1) to generate an audible tone. The value of 0.05 generated a tone of approximately 75 dB with our amplifier and speaker settings.</w:t>
       </w:r>
     </w:p>
     <w:p>
@@ -1983,7 +2602,51 @@
           <w:rFonts w:ascii="Times New Roman" w:hAnsi="Times New Roman" w:cs="Times New Roman"/>
         </w:rPr>
         <w:lastRenderedPageBreak/>
-        <w:t xml:space="preserve">We used the “elapsedMicros” function to control the timing of the experiment. elapsedMicros offers precise timing like “IntervalTimer”, and additionally allows for simultaneous use of the Audio library. This experiment is trial-based, and each trial consisted of an 11.1 second long baseline period, a 700ms long tone, a 250ms long delay period, a 100ms long puff period, and a 7.85 second long post-puff period. Using </w:t>
+        <w:t>We used the “</w:t>
+      </w:r>
+      <w:proofErr w:type="spellStart"/>
+      <w:r>
+        <w:rPr>
+          <w:rFonts w:ascii="Times New Roman" w:hAnsi="Times New Roman" w:cs="Times New Roman"/>
+        </w:rPr>
+        <w:t>elapsedMicros</w:t>
+      </w:r>
+      <w:proofErr w:type="spellEnd"/>
+      <w:r>
+        <w:rPr>
+          <w:rFonts w:ascii="Times New Roman" w:hAnsi="Times New Roman" w:cs="Times New Roman"/>
+        </w:rPr>
+        <w:t xml:space="preserve">” function to control the timing of the experiment. </w:t>
+      </w:r>
+      <w:proofErr w:type="spellStart"/>
+      <w:proofErr w:type="gramStart"/>
+      <w:r>
+        <w:rPr>
+          <w:rFonts w:ascii="Times New Roman" w:hAnsi="Times New Roman" w:cs="Times New Roman"/>
+        </w:rPr>
+        <w:t>elapsedMicros</w:t>
+      </w:r>
+      <w:proofErr w:type="spellEnd"/>
+      <w:proofErr w:type="gramEnd"/>
+      <w:r>
+        <w:rPr>
+          <w:rFonts w:ascii="Times New Roman" w:hAnsi="Times New Roman" w:cs="Times New Roman"/>
+        </w:rPr>
+        <w:t xml:space="preserve"> offers precise timing like “</w:t>
+      </w:r>
+      <w:proofErr w:type="spellStart"/>
+      <w:r>
+        <w:rPr>
+          <w:rFonts w:ascii="Times New Roman" w:hAnsi="Times New Roman" w:cs="Times New Roman"/>
+        </w:rPr>
+        <w:t>IntervalTimer</w:t>
+      </w:r>
+      <w:proofErr w:type="spellEnd"/>
+      <w:r>
+        <w:rPr>
+          <w:rFonts w:ascii="Times New Roman" w:hAnsi="Times New Roman" w:cs="Times New Roman"/>
+        </w:rPr>
+        <w:t xml:space="preserve">”, and additionally allows for simultaneous use of the Audio library. This experiment is trial-based, and each trial consisted of an 11.1 second long baseline period, a 700ms long tone, a 250ms long delay period, a 100ms long puff period, and a 7.85 second long post-puff period. Using </w:t>
       </w:r>
       <w:r>
         <w:rPr>
@@ -1995,7 +2658,35 @@
         <w:rPr>
           <w:rFonts w:ascii="Times New Roman" w:hAnsi="Times New Roman" w:cs="Times New Roman"/>
         </w:rPr>
-        <w:t>“elapsedMicros” timer, we repeatedly called a function that updated the status of each digital and analog output every 50 ms based on the trial structure of the task, and</w:t>
+        <w:t>“</w:t>
+      </w:r>
+      <w:proofErr w:type="spellStart"/>
+      <w:r>
+        <w:rPr>
+          <w:rFonts w:ascii="Times New Roman" w:hAnsi="Times New Roman" w:cs="Times New Roman"/>
+        </w:rPr>
+        <w:t>elapsedMicros</w:t>
+      </w:r>
+      <w:proofErr w:type="spellEnd"/>
+      <w:r>
+        <w:rPr>
+          <w:rFonts w:ascii="Times New Roman" w:hAnsi="Times New Roman" w:cs="Times New Roman"/>
+        </w:rPr>
+        <w:t xml:space="preserve">” timer, we repeatedly called a function that updated the status of each digital and analog output every 50 </w:t>
+      </w:r>
+      <w:proofErr w:type="spellStart"/>
+      <w:r>
+        <w:rPr>
+          <w:rFonts w:ascii="Times New Roman" w:hAnsi="Times New Roman" w:cs="Times New Roman"/>
+        </w:rPr>
+        <w:t>ms</w:t>
+      </w:r>
+      <w:proofErr w:type="spellEnd"/>
+      <w:r>
+        <w:rPr>
+          <w:rFonts w:ascii="Times New Roman" w:hAnsi="Times New Roman" w:cs="Times New Roman"/>
+        </w:rPr>
+        <w:t xml:space="preserve"> based on the trial structure of the task, and</w:t>
       </w:r>
       <w:r>
         <w:rPr>
@@ -2007,7 +2698,21 @@
         <w:rPr>
           <w:rFonts w:ascii="Times New Roman" w:hAnsi="Times New Roman" w:cs="Times New Roman"/>
         </w:rPr>
-        <w:t xml:space="preserve"> turned on the digital output directed to the sCMOS camera for 1ms every 50ms. </w:t>
+        <w:t xml:space="preserve"> turned on the digital output directed to the </w:t>
+      </w:r>
+      <w:proofErr w:type="spellStart"/>
+      <w:r>
+        <w:rPr>
+          <w:rFonts w:ascii="Times New Roman" w:hAnsi="Times New Roman" w:cs="Times New Roman"/>
+        </w:rPr>
+        <w:t>sCMOS</w:t>
+      </w:r>
+      <w:proofErr w:type="spellEnd"/>
+      <w:r>
+        <w:rPr>
+          <w:rFonts w:ascii="Times New Roman" w:hAnsi="Times New Roman" w:cs="Times New Roman"/>
+        </w:rPr>
+        <w:t xml:space="preserve"> camera for 1ms every 50ms. </w:t>
       </w:r>
     </w:p>
     <w:p>
@@ -2082,13 +2787,41 @@
         <w:rPr>
           <w:rFonts w:ascii="Times New Roman" w:eastAsiaTheme="minorEastAsia" w:hAnsi="Times New Roman" w:cs="Times New Roman"/>
         </w:rPr>
-        <w:t xml:space="preserve">-order, zero-phase Butterworth digital filter (MATLAB command “filtfilt”). We then estimated the instantaneous amplitude of the 9500 Hz sine wave at each time point using the Hilbert transform of the filtered signal. The first time point where the amplitude rose above 0.005 was considered the onset of the analog signal, and the subsequent time point where it dropped below 0.005 was considered the offset. </w:t>
-      </w:r>
+        <w:t>-order, zero-phase Butterworth digital filter (MATLAB command “</w:t>
+      </w:r>
+      <w:proofErr w:type="spellStart"/>
       <w:r>
         <w:rPr>
           <w:rFonts w:ascii="Times New Roman" w:eastAsiaTheme="minorEastAsia" w:hAnsi="Times New Roman" w:cs="Times New Roman"/>
         </w:rPr>
-        <w:t>To compare the onset of the analog signal to the timing of digital pulses, we utilized the continuous voltage output from the digital pin for consistency. To acquire the digital pulse onset from the continuous signal, we thresholded this continuous voltage output at a value of 1 V, and took the first time point where the continuous voltage exceeded 1 V to be the digital pulse onset.</w:t>
+        <w:t>filtfilt</w:t>
+      </w:r>
+      <w:proofErr w:type="spellEnd"/>
+      <w:r>
+        <w:rPr>
+          <w:rFonts w:ascii="Times New Roman" w:eastAsiaTheme="minorEastAsia" w:hAnsi="Times New Roman" w:cs="Times New Roman"/>
+        </w:rPr>
+        <w:t xml:space="preserve">”). We then estimated the instantaneous amplitude of the 9500 Hz sine wave at each time point using the Hilbert transform of the filtered signal. The first time point where the amplitude rose above 0.005 was considered the onset of the analog signal, and the subsequent time point where it dropped below 0.005 was considered the offset. </w:t>
+      </w:r>
+      <w:r>
+        <w:rPr>
+          <w:rFonts w:ascii="Times New Roman" w:eastAsiaTheme="minorEastAsia" w:hAnsi="Times New Roman" w:cs="Times New Roman"/>
+        </w:rPr>
+        <w:t xml:space="preserve">To compare the onset of the analog signal to the timing of digital pulses, we utilized the continuous voltage output from the digital pin for consistency. To acquire the digital pulse onset from the continuous signal, we </w:t>
+      </w:r>
+      <w:proofErr w:type="spellStart"/>
+      <w:r>
+        <w:rPr>
+          <w:rFonts w:ascii="Times New Roman" w:eastAsiaTheme="minorEastAsia" w:hAnsi="Times New Roman" w:cs="Times New Roman"/>
+        </w:rPr>
+        <w:t>thresholded</w:t>
+      </w:r>
+      <w:proofErr w:type="spellEnd"/>
+      <w:r>
+        <w:rPr>
+          <w:rFonts w:ascii="Times New Roman" w:eastAsiaTheme="minorEastAsia" w:hAnsi="Times New Roman" w:cs="Times New Roman"/>
+        </w:rPr>
+        <w:t xml:space="preserve"> this continuous voltage output at a value of 1 V, and took the first time point where the continuous voltage exceeded 1 V to be the digital pulse onset.</w:t>
       </w:r>
     </w:p>
     <w:p>
@@ -2122,19 +2855,47 @@
         <w:rPr>
           <w:rFonts w:ascii="Times New Roman" w:eastAsiaTheme="minorEastAsia" w:hAnsi="Times New Roman" w:cs="Times New Roman"/>
         </w:rPr>
-        <w:t>Statistics were performed in MATLAB. Linear models were constructed using the “fitlm” function in MATLAB 2017b</w:t>
-      </w:r>
+        <w:t>Statistics were performed in MATLAB. Linear models were constructed using the “</w:t>
+      </w:r>
+      <w:proofErr w:type="spellStart"/>
       <w:r>
         <w:rPr>
           <w:rFonts w:ascii="Times New Roman" w:eastAsiaTheme="minorEastAsia" w:hAnsi="Times New Roman" w:cs="Times New Roman"/>
         </w:rPr>
-        <w:t>, using a Lenovo ThinkPad T450 with 16 GB of RAM.</w:t>
-      </w:r>
+        <w:t>fitlm</w:t>
+      </w:r>
+      <w:proofErr w:type="spellEnd"/>
       <w:r>
         <w:rPr>
           <w:rFonts w:ascii="Times New Roman" w:eastAsiaTheme="minorEastAsia" w:hAnsi="Times New Roman" w:cs="Times New Roman"/>
         </w:rPr>
-        <w:t xml:space="preserve">. </w:t>
+        <w:t>” function in MATLAB 2017b</w:t>
+      </w:r>
+      <w:r>
+        <w:rPr>
+          <w:rFonts w:ascii="Times New Roman" w:eastAsiaTheme="minorEastAsia" w:hAnsi="Times New Roman" w:cs="Times New Roman"/>
+        </w:rPr>
+        <w:t>, using a Lenovo ThinkPad T450 with 16 GB of RAM</w:t>
+      </w:r>
+      <w:proofErr w:type="gramStart"/>
+      <w:r>
+        <w:rPr>
+          <w:rFonts w:ascii="Times New Roman" w:eastAsiaTheme="minorEastAsia" w:hAnsi="Times New Roman" w:cs="Times New Roman"/>
+        </w:rPr>
+        <w:t>.</w:t>
+      </w:r>
+      <w:r>
+        <w:rPr>
+          <w:rFonts w:ascii="Times New Roman" w:eastAsiaTheme="minorEastAsia" w:hAnsi="Times New Roman" w:cs="Times New Roman"/>
+        </w:rPr>
+        <w:t>.</w:t>
+      </w:r>
+      <w:proofErr w:type="gramEnd"/>
+      <w:r>
+        <w:rPr>
+          <w:rFonts w:ascii="Times New Roman" w:eastAsiaTheme="minorEastAsia" w:hAnsi="Times New Roman" w:cs="Times New Roman"/>
+        </w:rPr>
+        <w:t xml:space="preserve"> </w:t>
       </w:r>
     </w:p>
     <w:p>
@@ -2161,7 +2922,21 @@
           <w:rFonts w:ascii="Times New Roman" w:eastAsiaTheme="minorEastAsia" w:hAnsi="Times New Roman" w:cs="Times New Roman"/>
         </w:rPr>
         <w:tab/>
-        <w:t>All code is located at GitHub (</w:t>
+        <w:t xml:space="preserve">All code is located at </w:t>
+      </w:r>
+      <w:proofErr w:type="spellStart"/>
+      <w:r>
+        <w:rPr>
+          <w:rFonts w:ascii="Times New Roman" w:eastAsiaTheme="minorEastAsia" w:hAnsi="Times New Roman" w:cs="Times New Roman"/>
+        </w:rPr>
+        <w:t>GitHub</w:t>
+      </w:r>
+      <w:proofErr w:type="spellEnd"/>
+      <w:r>
+        <w:rPr>
+          <w:rFonts w:ascii="Times New Roman" w:eastAsiaTheme="minorEastAsia" w:hAnsi="Times New Roman" w:cs="Times New Roman"/>
+        </w:rPr>
+        <w:t xml:space="preserve"> (</w:t>
       </w:r>
       <w:hyperlink r:id="rId13" w:history="1">
         <w:r>
@@ -2236,6 +3011,7 @@
           <w:id w:val="1154720035"/>
           <w:citation/>
         </w:sdtPr>
+        <w:sdtEndPr/>
         <w:sdtContent>
           <w:r>
             <w:rPr>
@@ -2294,12 +3070,14 @@
         </w:rPr>
         <w:t>“</w:t>
       </w:r>
+      <w:proofErr w:type="spellStart"/>
       <w:r>
         <w:rPr>
           <w:rFonts w:ascii="Times New Roman" w:hAnsi="Times New Roman" w:cs="Times New Roman"/>
         </w:rPr>
         <w:t>IntervalTimer</w:t>
       </w:r>
+      <w:proofErr w:type="spellEnd"/>
       <w:r>
         <w:rPr>
           <w:rFonts w:ascii="Times New Roman" w:hAnsi="Times New Roman" w:cs="Times New Roman"/>
@@ -2310,7 +3088,21 @@
         <w:rPr>
           <w:rFonts w:ascii="Times New Roman" w:hAnsi="Times New Roman" w:cs="Times New Roman"/>
         </w:rPr>
-        <w:t>“elapsedMicros”</w:t>
+        <w:t>“</w:t>
+      </w:r>
+      <w:proofErr w:type="spellStart"/>
+      <w:r>
+        <w:rPr>
+          <w:rFonts w:ascii="Times New Roman" w:hAnsi="Times New Roman" w:cs="Times New Roman"/>
+        </w:rPr>
+        <w:t>elapsedMicros</w:t>
+      </w:r>
+      <w:proofErr w:type="spellEnd"/>
+      <w:r>
+        <w:rPr>
+          <w:rFonts w:ascii="Times New Roman" w:hAnsi="Times New Roman" w:cs="Times New Roman"/>
+        </w:rPr>
+        <w:t>”</w:t>
       </w:r>
       <w:r>
         <w:rPr>
@@ -2371,7 +3163,21 @@
         <w:rPr>
           <w:rFonts w:ascii="Times New Roman" w:hAnsi="Times New Roman" w:cs="Times New Roman"/>
         </w:rPr>
-        <w:t xml:space="preserve"> spherical treadmill for 10 minutes. Motion data was acquired at 20 Hz concomitantly with digital outputs that can be used to trigger individual image frame capture from a sCMOS camera. </w:t>
+        <w:t xml:space="preserve"> spherical treadmill for 10 minutes. Motion data was acquired at 20 Hz concomitantly with digital outputs that can be used to trigger individual image frame capture from a </w:t>
+      </w:r>
+      <w:proofErr w:type="spellStart"/>
+      <w:r>
+        <w:rPr>
+          <w:rFonts w:ascii="Times New Roman" w:hAnsi="Times New Roman" w:cs="Times New Roman"/>
+        </w:rPr>
+        <w:t>sCMOS</w:t>
+      </w:r>
+      <w:proofErr w:type="spellEnd"/>
+      <w:r>
+        <w:rPr>
+          <w:rFonts w:ascii="Times New Roman" w:hAnsi="Times New Roman" w:cs="Times New Roman"/>
+        </w:rPr>
+        <w:t xml:space="preserve"> camera. </w:t>
       </w:r>
       <w:r>
         <w:rPr>
@@ -2383,7 +3189,21 @@
         <w:rPr>
           <w:rFonts w:ascii="Times New Roman" w:hAnsi="Times New Roman" w:cs="Times New Roman"/>
         </w:rPr>
-        <w:t xml:space="preserve">To measure locomotion from awake head fixed mice, we used the Teensy interface to record from two ADNS-9800 motion sensors (Figures 1A and 2A). </w:t>
+        <w:t xml:space="preserve">To measure locomotion from awake head fixed mice, we used the </w:t>
+      </w:r>
+      <w:proofErr w:type="gramStart"/>
+      <w:r>
+        <w:rPr>
+          <w:rFonts w:ascii="Times New Roman" w:hAnsi="Times New Roman" w:cs="Times New Roman"/>
+        </w:rPr>
+        <w:t>Teensy</w:t>
+      </w:r>
+      <w:proofErr w:type="gramEnd"/>
+      <w:r>
+        <w:rPr>
+          <w:rFonts w:ascii="Times New Roman" w:hAnsi="Times New Roman" w:cs="Times New Roman"/>
+        </w:rPr>
+        <w:t xml:space="preserve"> interface to record from two ADNS-9800 motion sensors (Figures 1A and 2A). </w:t>
       </w:r>
       <w:r>
         <w:rPr>
@@ -2502,8 +3322,16 @@
         <w:rPr>
           <w:rFonts w:ascii="Times New Roman" w:hAnsi="Times New Roman" w:cs="Times New Roman"/>
         </w:rPr>
-        <w:t xml:space="preserve"> std</w:t>
-      </w:r>
+        <w:t xml:space="preserve"> </w:t>
+      </w:r>
+      <w:proofErr w:type="spellStart"/>
+      <w:r>
+        <w:rPr>
+          <w:rFonts w:ascii="Times New Roman" w:hAnsi="Times New Roman" w:cs="Times New Roman"/>
+        </w:rPr>
+        <w:t>std</w:t>
+      </w:r>
+      <w:proofErr w:type="spellEnd"/>
       <w:r>
         <w:rPr>
           <w:rFonts w:ascii="Times New Roman" w:hAnsi="Times New Roman" w:cs="Times New Roman"/>
@@ -2524,6 +3352,7 @@
           <w:id w:val="171777486"/>
           <w:citation/>
         </w:sdtPr>
+        <w:sdtEndPr/>
         <w:sdtContent>
           <w:r>
             <w:rPr>
@@ -2576,7 +3405,21 @@
         <w:rPr>
           <w:rFonts w:ascii="Times New Roman" w:hAnsi="Times New Roman" w:cs="Times New Roman"/>
         </w:rPr>
-        <w:t xml:space="preserve">To characterize the temporal precision of the Teensy interface, we measured the timing of the Teensy digital output, and compared it to the theoretical 20 Hz signal using a linear model. We found that digital outputs have a near-perfect linear relationship with the theoretical signal (Figure 3B). However, we noted a 28.9 µs per second positive drift, resulting in an actual frequency of 19.999 Hz instead of 20.000 Hz. </w:t>
+        <w:t xml:space="preserve">To characterize the temporal precision of the </w:t>
+      </w:r>
+      <w:proofErr w:type="gramStart"/>
+      <w:r>
+        <w:rPr>
+          <w:rFonts w:ascii="Times New Roman" w:hAnsi="Times New Roman" w:cs="Times New Roman"/>
+        </w:rPr>
+        <w:t>Teensy</w:t>
+      </w:r>
+      <w:proofErr w:type="gramEnd"/>
+      <w:r>
+        <w:rPr>
+          <w:rFonts w:ascii="Times New Roman" w:hAnsi="Times New Roman" w:cs="Times New Roman"/>
+        </w:rPr>
+        <w:t xml:space="preserve"> interface, we measured the timing of the Teensy digital output, and compared it to the theoretical 20 Hz signal using a linear model. We found that digital outputs have a near-perfect linear relationship with the theoretical signal (Figure 3B). However, we noted a 28.9 µs per second positive drift, resulting in an actual frequency of 19.999 Hz instead of 20.000 Hz. </w:t>
       </w:r>
       <w:r>
         <w:rPr>
@@ -2618,7 +3461,21 @@
         <w:rPr>
           <w:rFonts w:ascii="Times New Roman" w:hAnsi="Times New Roman" w:cs="Times New Roman"/>
         </w:rPr>
-        <w:t xml:space="preserve"> However, because motion sensor data are monitored with respect to the Teensy’s timing, the animal’s locomotion data readings remain precisely aligned to the time when image frame capture occurs.</w:t>
+        <w:t xml:space="preserve"> However, because motion sensor data are monitored with respect to the </w:t>
+      </w:r>
+      <w:proofErr w:type="spellStart"/>
+      <w:r>
+        <w:rPr>
+          <w:rFonts w:ascii="Times New Roman" w:hAnsi="Times New Roman" w:cs="Times New Roman"/>
+        </w:rPr>
+        <w:t>Teensy’s</w:t>
+      </w:r>
+      <w:proofErr w:type="spellEnd"/>
+      <w:r>
+        <w:rPr>
+          <w:rFonts w:ascii="Times New Roman" w:hAnsi="Times New Roman" w:cs="Times New Roman"/>
+        </w:rPr>
+        <w:t xml:space="preserve"> timing, the animal’s locomotion data readings remain precisely aligned to the time when image frame capture occurs.</w:t>
       </w:r>
     </w:p>
     <w:p>
@@ -2724,12 +3581,14 @@
         </w:rPr>
         <w:t>timed by the “</w:t>
       </w:r>
+      <w:proofErr w:type="spellStart"/>
       <w:r>
         <w:rPr>
           <w:rFonts w:ascii="Times New Roman" w:hAnsi="Times New Roman" w:cs="Times New Roman"/>
         </w:rPr>
         <w:t>IntervalTimer</w:t>
       </w:r>
+      <w:proofErr w:type="spellEnd"/>
       <w:r>
         <w:rPr>
           <w:rFonts w:ascii="Times New Roman" w:hAnsi="Times New Roman" w:cs="Times New Roman"/>
@@ -2748,11 +3607,19 @@
         </w:rPr>
         <w:tab/>
       </w:r>
-      <w:r>
-        <w:rPr>
-          <w:rFonts w:ascii="Times New Roman" w:hAnsi="Times New Roman" w:cs="Times New Roman"/>
-        </w:rPr>
-        <w:t>cise image frame capture during behavioral experiments</w:t>
+      <w:proofErr w:type="spellStart"/>
+      <w:r>
+        <w:rPr>
+          <w:rFonts w:ascii="Times New Roman" w:hAnsi="Times New Roman" w:cs="Times New Roman"/>
+        </w:rPr>
+        <w:t>cise</w:t>
+      </w:r>
+      <w:proofErr w:type="spellEnd"/>
+      <w:r>
+        <w:rPr>
+          <w:rFonts w:ascii="Times New Roman" w:hAnsi="Times New Roman" w:cs="Times New Roman"/>
+        </w:rPr>
+        <w:t xml:space="preserve"> image frame capture during behavioral experiments</w:t>
       </w:r>
       <w:r>
         <w:rPr>
@@ -2858,7 +3725,21 @@
         <w:rPr>
           <w:rFonts w:ascii="Times New Roman" w:hAnsi="Times New Roman" w:cs="Times New Roman"/>
         </w:rPr>
-        <w:t xml:space="preserve">This experiment consisted of 50 trials, each lasting 20 seconds. We first characterize the temporal precision of the Teensy interface in a manner similar to that described in the motion tracking experiment. We recorded the timings of the digital pulses generated to trigger each image frame capture (Figure 4A), and </w:t>
+        <w:t xml:space="preserve">This experiment consisted of 50 trials, each lasting 20 seconds. We first characterize the temporal precision of the </w:t>
+      </w:r>
+      <w:proofErr w:type="gramStart"/>
+      <w:r>
+        <w:rPr>
+          <w:rFonts w:ascii="Times New Roman" w:hAnsi="Times New Roman" w:cs="Times New Roman"/>
+        </w:rPr>
+        <w:t>Teensy</w:t>
+      </w:r>
+      <w:proofErr w:type="gramEnd"/>
+      <w:r>
+        <w:rPr>
+          <w:rFonts w:ascii="Times New Roman" w:hAnsi="Times New Roman" w:cs="Times New Roman"/>
+        </w:rPr>
+        <w:t xml:space="preserve"> interface in a manner similar to that described in the motion tracking experiment. We recorded the timings of the digital pulses generated to trigger each image frame capture (Figure 4A), and </w:t>
       </w:r>
       <w:r>
         <w:rPr>
@@ -2870,7 +3751,21 @@
         <w:rPr>
           <w:rFonts w:ascii="Times New Roman" w:hAnsi="Times New Roman" w:cs="Times New Roman"/>
         </w:rPr>
-        <w:t xml:space="preserve"> a 33.4 microsecond delay per second. Thus, in this experiment, the Teensy interface has an actual frequency of 19.999 Hz instead of 20.000 Hz</w:t>
+        <w:t xml:space="preserve"> a 33.4 microsecond delay per second. Thus, in this experiment, the </w:t>
+      </w:r>
+      <w:proofErr w:type="gramStart"/>
+      <w:r>
+        <w:rPr>
+          <w:rFonts w:ascii="Times New Roman" w:hAnsi="Times New Roman" w:cs="Times New Roman"/>
+        </w:rPr>
+        <w:t>Teensy</w:t>
+      </w:r>
+      <w:proofErr w:type="gramEnd"/>
+      <w:r>
+        <w:rPr>
+          <w:rFonts w:ascii="Times New Roman" w:hAnsi="Times New Roman" w:cs="Times New Roman"/>
+        </w:rPr>
+        <w:t xml:space="preserve"> interface has an actual frequency of 19.999 Hz instead of 20.000 Hz</w:t>
       </w:r>
       <w:r>
         <w:rPr>
@@ -2894,7 +3789,21 @@
         <w:rPr>
           <w:rFonts w:ascii="Times New Roman" w:hAnsi="Times New Roman" w:cs="Times New Roman"/>
         </w:rPr>
-        <w:t xml:space="preserve">of the Teensy interface is 13.3 </w:t>
+        <w:t xml:space="preserve">of the </w:t>
+      </w:r>
+      <w:proofErr w:type="gramStart"/>
+      <w:r>
+        <w:rPr>
+          <w:rFonts w:ascii="Times New Roman" w:hAnsi="Times New Roman" w:cs="Times New Roman"/>
+        </w:rPr>
+        <w:t>Teensy</w:t>
+      </w:r>
+      <w:proofErr w:type="gramEnd"/>
+      <w:r>
+        <w:rPr>
+          <w:rFonts w:ascii="Times New Roman" w:hAnsi="Times New Roman" w:cs="Times New Roman"/>
+        </w:rPr>
+        <w:t xml:space="preserve"> interface is 13.3 </w:t>
       </w:r>
       <w:r>
         <w:rPr>
@@ -2944,7 +3853,21 @@
         <w:rPr>
           <w:rFonts w:ascii="Times New Roman" w:hAnsi="Times New Roman" w:cs="Times New Roman"/>
         </w:rPr>
-        <w:t xml:space="preserve"> the sCMOS camera (Figure 4Bii). We found that there was nearly no temporal difference between the onset of these two digital outputs (-</w:t>
+        <w:t xml:space="preserve"> the </w:t>
+      </w:r>
+      <w:proofErr w:type="spellStart"/>
+      <w:r>
+        <w:rPr>
+          <w:rFonts w:ascii="Times New Roman" w:hAnsi="Times New Roman" w:cs="Times New Roman"/>
+        </w:rPr>
+        <w:t>sCMOS</w:t>
+      </w:r>
+      <w:proofErr w:type="spellEnd"/>
+      <w:r>
+        <w:rPr>
+          <w:rFonts w:ascii="Times New Roman" w:hAnsi="Times New Roman" w:cs="Times New Roman"/>
+        </w:rPr>
+        <w:t xml:space="preserve"> camera (Figure 4Bii). We found that there was nearly no temporal difference between the onset of these two digital outputs (-</w:t>
       </w:r>
       <w:r>
         <w:rPr>
@@ -2975,6 +3898,7 @@
         </w:rPr>
         <w:t xml:space="preserve"> </w:t>
       </w:r>
+      <w:proofErr w:type="spellStart"/>
       <w:r>
         <w:rPr>
           <w:rFonts w:ascii="Times New Roman" w:hAnsi="Times New Roman" w:cs="Times New Roman"/>
@@ -2982,6 +3906,7 @@
         </w:rPr>
         <w:t>ms</w:t>
       </w:r>
+      <w:proofErr w:type="gramStart"/>
       <w:r>
         <w:rPr>
           <w:rFonts w:ascii="Times New Roman" w:hAnsi="Times New Roman" w:cs="Times New Roman"/>
@@ -2994,7 +3919,16 @@
           <w:rFonts w:ascii="Times New Roman" w:hAnsi="Times New Roman" w:cs="Times New Roman"/>
           <w:color w:val="000000"/>
         </w:rPr>
-        <w:t xml:space="preserve">mean </w:t>
+        <w:t>mean</w:t>
+      </w:r>
+      <w:proofErr w:type="spellEnd"/>
+      <w:proofErr w:type="gramEnd"/>
+      <w:r>
+        <w:rPr>
+          <w:rFonts w:ascii="Times New Roman" w:hAnsi="Times New Roman" w:cs="Times New Roman"/>
+          <w:color w:val="000000"/>
+        </w:rPr>
+        <w:t xml:space="preserve"> </w:t>
       </w:r>
       <w:r>
         <w:rPr>
@@ -3009,7 +3943,23 @@
           <w:rFonts w:ascii="Times New Roman" w:hAnsi="Times New Roman" w:cs="Times New Roman"/>
           <w:color w:val="000000"/>
         </w:rPr>
-        <w:t xml:space="preserve"> std, n=50 digital pulses</w:t>
+        <w:t xml:space="preserve"> </w:t>
+      </w:r>
+      <w:proofErr w:type="spellStart"/>
+      <w:r>
+        <w:rPr>
+          <w:rFonts w:ascii="Times New Roman" w:hAnsi="Times New Roman" w:cs="Times New Roman"/>
+          <w:color w:val="000000"/>
+        </w:rPr>
+        <w:t>std</w:t>
+      </w:r>
+      <w:proofErr w:type="spellEnd"/>
+      <w:r>
+        <w:rPr>
+          <w:rFonts w:ascii="Times New Roman" w:hAnsi="Times New Roman" w:cs="Times New Roman"/>
+          <w:color w:val="000000"/>
+        </w:rPr>
+        <w:t>, n=50 digital pulses</w:t>
       </w:r>
       <w:r>
         <w:rPr>
@@ -3031,12 +3981,21 @@
         </w:rPr>
         <w:t xml:space="preserve"> </w:t>
       </w:r>
+      <w:proofErr w:type="spellStart"/>
       <w:r>
         <w:rPr>
           <w:rFonts w:ascii="Times New Roman" w:hAnsi="Times New Roman" w:cs="Times New Roman"/>
           <w:color w:val="000000"/>
         </w:rPr>
-        <w:t xml:space="preserve">ms of the </w:t>
+        <w:t>ms</w:t>
+      </w:r>
+      <w:proofErr w:type="spellEnd"/>
+      <w:r>
+        <w:rPr>
+          <w:rFonts w:ascii="Times New Roman" w:hAnsi="Times New Roman" w:cs="Times New Roman"/>
+          <w:color w:val="000000"/>
+        </w:rPr>
+        <w:t xml:space="preserve"> of the </w:t>
       </w:r>
       <w:r>
         <w:rPr>
@@ -3069,7 +4028,23 @@
           <w:rFonts w:ascii="Times New Roman" w:hAnsi="Times New Roman" w:cs="Times New Roman"/>
           <w:color w:val="000000"/>
         </w:rPr>
-        <w:t xml:space="preserve">0.02 ms (mean </w:t>
+        <w:t xml:space="preserve">0.02 </w:t>
+      </w:r>
+      <w:proofErr w:type="spellStart"/>
+      <w:r>
+        <w:rPr>
+          <w:rFonts w:ascii="Times New Roman" w:hAnsi="Times New Roman" w:cs="Times New Roman"/>
+          <w:color w:val="000000"/>
+        </w:rPr>
+        <w:t>ms</w:t>
+      </w:r>
+      <w:proofErr w:type="spellEnd"/>
+      <w:r>
+        <w:rPr>
+          <w:rFonts w:ascii="Times New Roman" w:hAnsi="Times New Roman" w:cs="Times New Roman"/>
+          <w:color w:val="000000"/>
+        </w:rPr>
+        <w:t xml:space="preserve"> (mean </w:t>
       </w:r>
       <w:r>
         <w:rPr>
@@ -3084,7 +4059,25 @@
           <w:rFonts w:ascii="Times New Roman" w:hAnsi="Times New Roman" w:cs="Times New Roman"/>
           <w:color w:val="000000"/>
         </w:rPr>
-        <w:t xml:space="preserve"> std, n=50 digital pulses)</w:t>
+        <w:t xml:space="preserve"> </w:t>
+      </w:r>
+      <w:proofErr w:type="spellStart"/>
+      <w:proofErr w:type="gramStart"/>
+      <w:r>
+        <w:rPr>
+          <w:rFonts w:ascii="Times New Roman" w:hAnsi="Times New Roman" w:cs="Times New Roman"/>
+          <w:color w:val="000000"/>
+        </w:rPr>
+        <w:t>std</w:t>
+      </w:r>
+      <w:proofErr w:type="spellEnd"/>
+      <w:proofErr w:type="gramEnd"/>
+      <w:r>
+        <w:rPr>
+          <w:rFonts w:ascii="Times New Roman" w:hAnsi="Times New Roman" w:cs="Times New Roman"/>
+          <w:color w:val="000000"/>
+        </w:rPr>
+        <w:t>, n=50 digital pulses)</w:t>
       </w:r>
       <w:r>
         <w:rPr>
@@ -3197,7 +4190,23 @@
         <w:rPr>
           <w:rFonts w:ascii="Times New Roman" w:hAnsi="Times New Roman" w:cs="Times New Roman"/>
         </w:rPr>
-        <w:t xml:space="preserve"> std, n=50 pulses, Figure 4Bi).</w:t>
+        <w:t xml:space="preserve"> </w:t>
+      </w:r>
+      <w:proofErr w:type="spellStart"/>
+      <w:proofErr w:type="gramStart"/>
+      <w:r>
+        <w:rPr>
+          <w:rFonts w:ascii="Times New Roman" w:hAnsi="Times New Roman" w:cs="Times New Roman"/>
+        </w:rPr>
+        <w:t>std</w:t>
+      </w:r>
+      <w:proofErr w:type="spellEnd"/>
+      <w:proofErr w:type="gramEnd"/>
+      <w:r>
+        <w:rPr>
+          <w:rFonts w:ascii="Times New Roman" w:hAnsi="Times New Roman" w:cs="Times New Roman"/>
+        </w:rPr>
+        <w:t>, n=50 pulses, Figure 4Bi).</w:t>
       </w:r>
       <w:r>
         <w:rPr>
@@ -3213,6 +4222,7 @@
           <w:id w:val="2101213854"/>
           <w:citation/>
         </w:sdtPr>
+        <w:sdtEndPr/>
         <w:sdtContent>
           <w:r>
             <w:rPr>
@@ -3294,7 +4304,65 @@
         <w:rPr>
           <w:rFonts w:ascii="Times New Roman" w:hAnsi="Times New Roman" w:cs="Times New Roman"/>
         </w:rPr>
-        <w:t xml:space="preserve"> 1 ms, (mean +/- std, n=50 digital/analog pulses Figure 4Bii), equivalent to the commanded duration of 700ms.  Together, these results demonstrate that the Teensy interface, timed by the “elapsedMicros” function, is capable of generating digital and analog output with microsecond temporal precision. </w:t>
+        <w:t xml:space="preserve"> 1 </w:t>
+      </w:r>
+      <w:proofErr w:type="spellStart"/>
+      <w:r>
+        <w:rPr>
+          <w:rFonts w:ascii="Times New Roman" w:hAnsi="Times New Roman" w:cs="Times New Roman"/>
+        </w:rPr>
+        <w:t>ms</w:t>
+      </w:r>
+      <w:proofErr w:type="spellEnd"/>
+      <w:r>
+        <w:rPr>
+          <w:rFonts w:ascii="Times New Roman" w:hAnsi="Times New Roman" w:cs="Times New Roman"/>
+        </w:rPr>
+        <w:t xml:space="preserve">, (mean +/- </w:t>
+      </w:r>
+      <w:proofErr w:type="spellStart"/>
+      <w:proofErr w:type="gramStart"/>
+      <w:r>
+        <w:rPr>
+          <w:rFonts w:ascii="Times New Roman" w:hAnsi="Times New Roman" w:cs="Times New Roman"/>
+        </w:rPr>
+        <w:t>std</w:t>
+      </w:r>
+      <w:proofErr w:type="spellEnd"/>
+      <w:proofErr w:type="gramEnd"/>
+      <w:r>
+        <w:rPr>
+          <w:rFonts w:ascii="Times New Roman" w:hAnsi="Times New Roman" w:cs="Times New Roman"/>
+        </w:rPr>
+        <w:t xml:space="preserve">, n=50 digital/analog pulses Figure 4Bii), equivalent to the commanded duration of 700ms.  Together, these results demonstrate that the </w:t>
+      </w:r>
+      <w:proofErr w:type="gramStart"/>
+      <w:r>
+        <w:rPr>
+          <w:rFonts w:ascii="Times New Roman" w:hAnsi="Times New Roman" w:cs="Times New Roman"/>
+        </w:rPr>
+        <w:t>Teensy</w:t>
+      </w:r>
+      <w:proofErr w:type="gramEnd"/>
+      <w:r>
+        <w:rPr>
+          <w:rFonts w:ascii="Times New Roman" w:hAnsi="Times New Roman" w:cs="Times New Roman"/>
+        </w:rPr>
+        <w:t xml:space="preserve"> interface, timed by the “</w:t>
+      </w:r>
+      <w:proofErr w:type="spellStart"/>
+      <w:r>
+        <w:rPr>
+          <w:rFonts w:ascii="Times New Roman" w:hAnsi="Times New Roman" w:cs="Times New Roman"/>
+        </w:rPr>
+        <w:t>elapsedMicros</w:t>
+      </w:r>
+      <w:proofErr w:type="spellEnd"/>
+      <w:r>
+        <w:rPr>
+          <w:rFonts w:ascii="Times New Roman" w:hAnsi="Times New Roman" w:cs="Times New Roman"/>
+        </w:rPr>
+        <w:t xml:space="preserve">” function, is capable of generating digital and analog output with microsecond temporal precision. </w:t>
       </w:r>
     </w:p>
     <w:p>
@@ -3314,7 +4382,29 @@
         <w:rPr>
           <w:rFonts w:ascii="Times New Roman" w:eastAsiaTheme="minorEastAsia" w:hAnsi="Times New Roman" w:cs="Times New Roman"/>
         </w:rPr>
-        <w:t xml:space="preserve">using the Arduino command “analogWrite(A14, 4050)”. “A14” corresponds to the analog pin, and 4050 is a relative voltage level large enough to be recorded as a pulse by the TDT RZ5D system. We initiated 50 trials consisting of 50 millisecond long pulses through a digital pin and through the analog pin. Pulses to these two pins were programmed to occur near-simultaneously. We found </w:t>
+        <w:t>using the Arduino command “</w:t>
+      </w:r>
+      <w:proofErr w:type="spellStart"/>
+      <w:proofErr w:type="gramStart"/>
+      <w:r>
+        <w:rPr>
+          <w:rFonts w:ascii="Times New Roman" w:eastAsiaTheme="minorEastAsia" w:hAnsi="Times New Roman" w:cs="Times New Roman"/>
+        </w:rPr>
+        <w:t>analogWrite</w:t>
+      </w:r>
+      <w:proofErr w:type="spellEnd"/>
+      <w:r>
+        <w:rPr>
+          <w:rFonts w:ascii="Times New Roman" w:eastAsiaTheme="minorEastAsia" w:hAnsi="Times New Roman" w:cs="Times New Roman"/>
+        </w:rPr>
+        <w:t>(</w:t>
+      </w:r>
+      <w:proofErr w:type="gramEnd"/>
+      <w:r>
+        <w:rPr>
+          <w:rFonts w:ascii="Times New Roman" w:eastAsiaTheme="minorEastAsia" w:hAnsi="Times New Roman" w:cs="Times New Roman"/>
+        </w:rPr>
+        <w:t xml:space="preserve">A14, 4050)”. “A14” corresponds to the analog pin, and 4050 is a relative voltage level large enough to be recorded as a pulse by the TDT RZ5D system. We initiated 50 trials consisting of 50 millisecond long pulses through a digital pin and through the analog pin. Pulses to these two pins were programmed to occur near-simultaneously. We found </w:t>
       </w:r>
       <w:r>
         <w:rPr>
@@ -3345,7 +4435,23 @@
         <w:rPr>
           <w:rFonts w:ascii="Times New Roman" w:hAnsi="Times New Roman" w:cs="Times New Roman"/>
         </w:rPr>
-        <w:t xml:space="preserve"> std, n=50 trials), suggesting that writing to the analog pin cannot account for the auditory signal delay generated through the Audio library. Thus the delay is due to the specific implementation of the audio library, and future changes to the Audio library could improve the temporal precision.</w:t>
+        <w:t xml:space="preserve"> </w:t>
+      </w:r>
+      <w:proofErr w:type="spellStart"/>
+      <w:proofErr w:type="gramStart"/>
+      <w:r>
+        <w:rPr>
+          <w:rFonts w:ascii="Times New Roman" w:hAnsi="Times New Roman" w:cs="Times New Roman"/>
+        </w:rPr>
+        <w:t>std</w:t>
+      </w:r>
+      <w:proofErr w:type="spellEnd"/>
+      <w:proofErr w:type="gramEnd"/>
+      <w:r>
+        <w:rPr>
+          <w:rFonts w:ascii="Times New Roman" w:hAnsi="Times New Roman" w:cs="Times New Roman"/>
+        </w:rPr>
+        <w:t>, n=50 trials), suggesting that writing to the analog pin cannot account for the auditory signal delay generated through the Audio library. Thus the delay is due to the specific implementation of the audio library, and future changes to the Audio library could improve the temporal precision.</w:t>
       </w:r>
     </w:p>
     <w:p>
@@ -3374,7 +4480,21 @@
         <w:rPr>
           <w:rFonts w:ascii="Times New Roman" w:hAnsi="Times New Roman" w:cs="Times New Roman"/>
         </w:rPr>
-        <w:t xml:space="preserve">In both experiments, the Teensy interface generated precisely timed digital pulses that can be used to control individual frame capture from a sCMOS camera at 20Hz. We detected a small drift of approximately 30 µs per second, suggesting an actual frequency of 19.999 Hz instead of the commanded 20Hz. This small 0.003% drift of the Teensy processing clock is linear, and can thus be calibrated if desired. This finding underscores the </w:t>
+        <w:t xml:space="preserve">In both experiments, the Teensy interface generated precisely timed digital pulses that can be used to control individual frame capture from a </w:t>
+      </w:r>
+      <w:proofErr w:type="spellStart"/>
+      <w:r>
+        <w:rPr>
+          <w:rFonts w:ascii="Times New Roman" w:hAnsi="Times New Roman" w:cs="Times New Roman"/>
+        </w:rPr>
+        <w:t>sCMOS</w:t>
+      </w:r>
+      <w:proofErr w:type="spellEnd"/>
+      <w:r>
+        <w:rPr>
+          <w:rFonts w:ascii="Times New Roman" w:hAnsi="Times New Roman" w:cs="Times New Roman"/>
+        </w:rPr>
+        <w:t xml:space="preserve"> camera at 20Hz. We detected a small drift of approximately 30 µs per second, suggesting an actual frequency of 19.999 Hz instead of the commanded 20Hz. This small 0.003% drift of the Teensy processing clock is linear, and can thus be calibrated if desired. This finding underscores the </w:t>
       </w:r>
       <w:r>
         <w:rPr>
@@ -3536,7 +4656,21 @@
         <w:rPr>
           <w:rFonts w:ascii="Times New Roman" w:hAnsi="Times New Roman" w:cs="Times New Roman"/>
         </w:rPr>
-        <w:t>. We demonstrate that the Teensy interface can accurately generate multiple digital pulses to drive different devices, including the</w:t>
+        <w:t xml:space="preserve">. We demonstrate that the </w:t>
+      </w:r>
+      <w:proofErr w:type="gramStart"/>
+      <w:r>
+        <w:rPr>
+          <w:rFonts w:ascii="Times New Roman" w:hAnsi="Times New Roman" w:cs="Times New Roman"/>
+        </w:rPr>
+        <w:t>Teensy</w:t>
+      </w:r>
+      <w:proofErr w:type="gramEnd"/>
+      <w:r>
+        <w:rPr>
+          <w:rFonts w:ascii="Times New Roman" w:hAnsi="Times New Roman" w:cs="Times New Roman"/>
+        </w:rPr>
+        <w:t xml:space="preserve"> interface can accurately generate multiple digital pulses to drive different devices, including the</w:t>
       </w:r>
       <w:r>
         <w:rPr>
@@ -3548,7 +4682,35 @@
         <w:rPr>
           <w:rFonts w:ascii="Times New Roman" w:hAnsi="Times New Roman" w:cs="Times New Roman"/>
         </w:rPr>
-        <w:t xml:space="preserve"> sCMOS camera. Additionally, we demonstrate that the Teensy interface precisely deliver</w:t>
+        <w:t xml:space="preserve"> </w:t>
+      </w:r>
+      <w:proofErr w:type="spellStart"/>
+      <w:r>
+        <w:rPr>
+          <w:rFonts w:ascii="Times New Roman" w:hAnsi="Times New Roman" w:cs="Times New Roman"/>
+        </w:rPr>
+        <w:t>sCMOS</w:t>
+      </w:r>
+      <w:proofErr w:type="spellEnd"/>
+      <w:r>
+        <w:rPr>
+          <w:rFonts w:ascii="Times New Roman" w:hAnsi="Times New Roman" w:cs="Times New Roman"/>
+        </w:rPr>
+        <w:t xml:space="preserve"> camera. Additionally, we demonstrate that the </w:t>
+      </w:r>
+      <w:proofErr w:type="gramStart"/>
+      <w:r>
+        <w:rPr>
+          <w:rFonts w:ascii="Times New Roman" w:hAnsi="Times New Roman" w:cs="Times New Roman"/>
+        </w:rPr>
+        <w:t>Teensy</w:t>
+      </w:r>
+      <w:proofErr w:type="gramEnd"/>
+      <w:r>
+        <w:rPr>
+          <w:rFonts w:ascii="Times New Roman" w:hAnsi="Times New Roman" w:cs="Times New Roman"/>
+        </w:rPr>
+        <w:t xml:space="preserve"> interface precisely deliver</w:t>
       </w:r>
       <w:r>
         <w:rPr>
@@ -3608,7 +4770,21 @@
         <w:rPr>
           <w:rFonts w:ascii="Times New Roman" w:hAnsi="Times New Roman" w:cs="Times New Roman"/>
         </w:rPr>
-        <w:t xml:space="preserve"> experiment. These results demonstrate that Teensy interface is a viable, inexpensive alternative that is also able to simultaneously capture imaging data using our simple software </w:t>
+        <w:t xml:space="preserve"> experiment. These results demonstrate that </w:t>
+      </w:r>
+      <w:proofErr w:type="gramStart"/>
+      <w:r>
+        <w:rPr>
+          <w:rFonts w:ascii="Times New Roman" w:hAnsi="Times New Roman" w:cs="Times New Roman"/>
+        </w:rPr>
+        <w:t>Teensy</w:t>
+      </w:r>
+      <w:proofErr w:type="gramEnd"/>
+      <w:r>
+        <w:rPr>
+          <w:rFonts w:ascii="Times New Roman" w:hAnsi="Times New Roman" w:cs="Times New Roman"/>
+        </w:rPr>
+        <w:t xml:space="preserve"> interface is a viable, inexpensive alternative that is also able to simultaneously capture imaging data using our simple software </w:t>
       </w:r>
       <w:r>
         <w:rPr>
@@ -3801,7 +4977,91 @@
         <w:rPr>
           <w:rFonts w:ascii="Times New Roman" w:hAnsi="Times New Roman" w:cs="Times New Roman"/>
         </w:rPr>
-        <w:t>integrating a sCMOS camera into two behavioral experimental settings.  In one setting, the Teensy interface simultaneously generates digital pulses that can be directed for individual frame capture from a sCMOS camera, while simultaneously tracking an animal’s locomotion using recently developed high precision ADNS-9800 gaming sensors. The easy integration of the sCMOS camera and the ADNS-9800 sensors illustrates the flexibility of the Teensy interface in designing experiments that require novel instrumentation. In the second experiment, we demonstrate that the Teensy interface, in conjunction with a prop shield, is capable of generating both analog and digital outputs with precise timing during a</w:t>
+        <w:t xml:space="preserve">integrating a </w:t>
+      </w:r>
+      <w:proofErr w:type="spellStart"/>
+      <w:r>
+        <w:rPr>
+          <w:rFonts w:ascii="Times New Roman" w:hAnsi="Times New Roman" w:cs="Times New Roman"/>
+        </w:rPr>
+        <w:t>sCMOS</w:t>
+      </w:r>
+      <w:proofErr w:type="spellEnd"/>
+      <w:r>
+        <w:rPr>
+          <w:rFonts w:ascii="Times New Roman" w:hAnsi="Times New Roman" w:cs="Times New Roman"/>
+        </w:rPr>
+        <w:t xml:space="preserve"> camera into two behavioral experimental settings.  In one setting, the </w:t>
+      </w:r>
+      <w:proofErr w:type="gramStart"/>
+      <w:r>
+        <w:rPr>
+          <w:rFonts w:ascii="Times New Roman" w:hAnsi="Times New Roman" w:cs="Times New Roman"/>
+        </w:rPr>
+        <w:t>Teensy</w:t>
+      </w:r>
+      <w:proofErr w:type="gramEnd"/>
+      <w:r>
+        <w:rPr>
+          <w:rFonts w:ascii="Times New Roman" w:hAnsi="Times New Roman" w:cs="Times New Roman"/>
+        </w:rPr>
+        <w:t xml:space="preserve"> interface simultaneously generates digital pulses that can be directed for individual frame capture from a </w:t>
+      </w:r>
+      <w:proofErr w:type="spellStart"/>
+      <w:r>
+        <w:rPr>
+          <w:rFonts w:ascii="Times New Roman" w:hAnsi="Times New Roman" w:cs="Times New Roman"/>
+        </w:rPr>
+        <w:t>sCMOS</w:t>
+      </w:r>
+      <w:proofErr w:type="spellEnd"/>
+      <w:r>
+        <w:rPr>
+          <w:rFonts w:ascii="Times New Roman" w:hAnsi="Times New Roman" w:cs="Times New Roman"/>
+        </w:rPr>
+        <w:t xml:space="preserve"> camera, while simultaneously tracking an animal’s locomotion using recently developed high precision ADNS-9800 gaming sensors. The easy integration of the </w:t>
+      </w:r>
+      <w:proofErr w:type="spellStart"/>
+      <w:r>
+        <w:rPr>
+          <w:rFonts w:ascii="Times New Roman" w:hAnsi="Times New Roman" w:cs="Times New Roman"/>
+        </w:rPr>
+        <w:t>sCMOS</w:t>
+      </w:r>
+      <w:proofErr w:type="spellEnd"/>
+      <w:r>
+        <w:rPr>
+          <w:rFonts w:ascii="Times New Roman" w:hAnsi="Times New Roman" w:cs="Times New Roman"/>
+        </w:rPr>
+        <w:t xml:space="preserve"> camera and the ADNS-9800 sensors illustrates the flexibility of the </w:t>
+      </w:r>
+      <w:proofErr w:type="gramStart"/>
+      <w:r>
+        <w:rPr>
+          <w:rFonts w:ascii="Times New Roman" w:hAnsi="Times New Roman" w:cs="Times New Roman"/>
+        </w:rPr>
+        <w:t>Teensy</w:t>
+      </w:r>
+      <w:proofErr w:type="gramEnd"/>
+      <w:r>
+        <w:rPr>
+          <w:rFonts w:ascii="Times New Roman" w:hAnsi="Times New Roman" w:cs="Times New Roman"/>
+        </w:rPr>
+        <w:t xml:space="preserve"> interface in designing experiments that require novel instrumentation. In the second experiment, we demonstrate that the </w:t>
+      </w:r>
+      <w:proofErr w:type="gramStart"/>
+      <w:r>
+        <w:rPr>
+          <w:rFonts w:ascii="Times New Roman" w:hAnsi="Times New Roman" w:cs="Times New Roman"/>
+        </w:rPr>
+        <w:t>Teensy</w:t>
+      </w:r>
+      <w:proofErr w:type="gramEnd"/>
+      <w:r>
+        <w:rPr>
+          <w:rFonts w:ascii="Times New Roman" w:hAnsi="Times New Roman" w:cs="Times New Roman"/>
+        </w:rPr>
+        <w:t xml:space="preserve"> interface, in conjunction with a prop shield, is capable of generating both analog and digital outputs with precise timing during a</w:t>
       </w:r>
       <w:r>
         <w:rPr>
@@ -3813,7 +5073,49 @@
         <w:rPr>
           <w:rFonts w:ascii="Times New Roman" w:hAnsi="Times New Roman" w:cs="Times New Roman"/>
         </w:rPr>
-        <w:t xml:space="preserve"> trace conditioning experiment. We characterized two timer functions, “IntervalTimer” and “elapsedMicros”, both of which offered equivalent microsecond temporal precision, and “elapsedMicros” additionally allows access to the Audio library. Thus the Teensy interface, a Teensy 3.2 and custom </w:t>
+        <w:t xml:space="preserve"> trace conditioning experiment. We characterized two timer functions, “</w:t>
+      </w:r>
+      <w:proofErr w:type="spellStart"/>
+      <w:r>
+        <w:rPr>
+          <w:rFonts w:ascii="Times New Roman" w:hAnsi="Times New Roman" w:cs="Times New Roman"/>
+        </w:rPr>
+        <w:t>IntervalTimer</w:t>
+      </w:r>
+      <w:proofErr w:type="spellEnd"/>
+      <w:r>
+        <w:rPr>
+          <w:rFonts w:ascii="Times New Roman" w:hAnsi="Times New Roman" w:cs="Times New Roman"/>
+        </w:rPr>
+        <w:t>” and “</w:t>
+      </w:r>
+      <w:proofErr w:type="spellStart"/>
+      <w:r>
+        <w:rPr>
+          <w:rFonts w:ascii="Times New Roman" w:hAnsi="Times New Roman" w:cs="Times New Roman"/>
+        </w:rPr>
+        <w:t>elapsedMicros</w:t>
+      </w:r>
+      <w:proofErr w:type="spellEnd"/>
+      <w:r>
+        <w:rPr>
+          <w:rFonts w:ascii="Times New Roman" w:hAnsi="Times New Roman" w:cs="Times New Roman"/>
+        </w:rPr>
+        <w:t>”, both of which offered equivalent microsecond temporal precision, and “</w:t>
+      </w:r>
+      <w:proofErr w:type="spellStart"/>
+      <w:r>
+        <w:rPr>
+          <w:rFonts w:ascii="Times New Roman" w:hAnsi="Times New Roman" w:cs="Times New Roman"/>
+        </w:rPr>
+        <w:t>elapsedMicros</w:t>
+      </w:r>
+      <w:proofErr w:type="spellEnd"/>
+      <w:r>
+        <w:rPr>
+          <w:rFonts w:ascii="Times New Roman" w:hAnsi="Times New Roman" w:cs="Times New Roman"/>
+        </w:rPr>
+        <w:t xml:space="preserve">” additionally allows access to the Audio library. Thus the Teensy interface, a Teensy 3.2 and custom </w:t>
       </w:r>
       <w:r>
         <w:rPr>
@@ -3837,7 +5139,21 @@
         <w:rPr>
           <w:rFonts w:ascii="Times New Roman" w:hAnsi="Times New Roman" w:cs="Times New Roman"/>
         </w:rPr>
-        <w:t xml:space="preserve"> for integrating sCMOS cameras into behavioral experimental designs. This Teensy interface can be immediately adopted for the motion tracking and </w:t>
+        <w:t xml:space="preserve"> for integrating </w:t>
+      </w:r>
+      <w:proofErr w:type="spellStart"/>
+      <w:r>
+        <w:rPr>
+          <w:rFonts w:ascii="Times New Roman" w:hAnsi="Times New Roman" w:cs="Times New Roman"/>
+        </w:rPr>
+        <w:t>sCMOS</w:t>
+      </w:r>
+      <w:proofErr w:type="spellEnd"/>
+      <w:r>
+        <w:rPr>
+          <w:rFonts w:ascii="Times New Roman" w:hAnsi="Times New Roman" w:cs="Times New Roman"/>
+        </w:rPr>
+        <w:t xml:space="preserve"> cameras into behavioral experimental designs. This Teensy interface can be immediately adopted for the motion tracking and </w:t>
       </w:r>
       <w:r>
         <w:rPr>
@@ -3861,7 +5177,21 @@
         <w:rPr>
           <w:rFonts w:ascii="Times New Roman" w:hAnsi="Times New Roman" w:cs="Times New Roman"/>
         </w:rPr>
-        <w:t xml:space="preserve"> customized for other types of behavioral experiments where sCMOS camera-based imaging is desired.</w:t>
+        <w:t xml:space="preserve"> customized for other types of behavioral experiments where </w:t>
+      </w:r>
+      <w:proofErr w:type="spellStart"/>
+      <w:r>
+        <w:rPr>
+          <w:rFonts w:ascii="Times New Roman" w:hAnsi="Times New Roman" w:cs="Times New Roman"/>
+        </w:rPr>
+        <w:t>sCMOS</w:t>
+      </w:r>
+      <w:proofErr w:type="spellEnd"/>
+      <w:r>
+        <w:rPr>
+          <w:rFonts w:ascii="Times New Roman" w:hAnsi="Times New Roman" w:cs="Times New Roman"/>
+        </w:rPr>
+        <w:t xml:space="preserve"> camera-based imaging is desired.</w:t>
       </w:r>
     </w:p>
     <w:p>
@@ -3940,7 +5270,21 @@
         <w:rPr>
           <w:rFonts w:ascii="Times New Roman" w:hAnsi="Times New Roman" w:cs="Times New Roman"/>
         </w:rPr>
-        <w:t xml:space="preserve">This design consists of a Teensy 3.2 connected to two ADNS-9800 sensors via serial-peripheral interfaces, and a sCMOS camera through a coaxial cable. Every 50 milliseconds, a digital pulse was </w:t>
+        <w:t xml:space="preserve">This design consists of a Teensy 3.2 connected to two ADNS-9800 sensors via serial-peripheral interfaces, and a </w:t>
+      </w:r>
+      <w:proofErr w:type="spellStart"/>
+      <w:r>
+        <w:rPr>
+          <w:rFonts w:ascii="Times New Roman" w:hAnsi="Times New Roman" w:cs="Times New Roman"/>
+        </w:rPr>
+        <w:t>sCMOS</w:t>
+      </w:r>
+      <w:proofErr w:type="spellEnd"/>
+      <w:r>
+        <w:rPr>
+          <w:rFonts w:ascii="Times New Roman" w:hAnsi="Times New Roman" w:cs="Times New Roman"/>
+        </w:rPr>
+        <w:t xml:space="preserve"> camera through a coaxial cable. Every 50 milliseconds, a digital pulse was </w:t>
       </w:r>
       <w:r>
         <w:rPr>
@@ -3964,7 +5308,35 @@
         <w:rPr>
           <w:rFonts w:ascii="Times New Roman" w:hAnsi="Times New Roman" w:cs="Times New Roman"/>
         </w:rPr>
-        <w:t xml:space="preserve"> sCMOS camera. Simultaneously, the Teensy interface acquired motion data from both ADNS sensors and sent them to a PC via a USB. </w:t>
+        <w:t xml:space="preserve"> </w:t>
+      </w:r>
+      <w:proofErr w:type="spellStart"/>
+      <w:r>
+        <w:rPr>
+          <w:rFonts w:ascii="Times New Roman" w:hAnsi="Times New Roman" w:cs="Times New Roman"/>
+        </w:rPr>
+        <w:t>sCMOS</w:t>
+      </w:r>
+      <w:proofErr w:type="spellEnd"/>
+      <w:r>
+        <w:rPr>
+          <w:rFonts w:ascii="Times New Roman" w:hAnsi="Times New Roman" w:cs="Times New Roman"/>
+        </w:rPr>
+        <w:t xml:space="preserve"> camera. Simultaneously, the </w:t>
+      </w:r>
+      <w:proofErr w:type="gramStart"/>
+      <w:r>
+        <w:rPr>
+          <w:rFonts w:ascii="Times New Roman" w:hAnsi="Times New Roman" w:cs="Times New Roman"/>
+        </w:rPr>
+        <w:t>Teensy</w:t>
+      </w:r>
+      <w:proofErr w:type="gramEnd"/>
+      <w:r>
+        <w:rPr>
+          <w:rFonts w:ascii="Times New Roman" w:hAnsi="Times New Roman" w:cs="Times New Roman"/>
+        </w:rPr>
+        <w:t xml:space="preserve"> interface acquired motion data from both ADNS sensors and sent them to a PC via a USB. </w:t>
       </w:r>
       <w:r>
         <w:rPr>
@@ -4043,7 +5415,21 @@
         <w:rPr>
           <w:rFonts w:ascii="Times New Roman" w:hAnsi="Times New Roman" w:cs="Times New Roman"/>
         </w:rPr>
-        <w:t xml:space="preserve">Every 50 milliseconds, a digital pulse was sent to initiate an image frame capture from a sCMOS camera. Simultaneously, the Teensy interface generated digital pulses to generate air puff and updated the status of the analog output to generate audio signals, and sent the timing of these signals to a PC via a USB. </w:t>
+        <w:t xml:space="preserve">Every 50 milliseconds, a digital pulse was sent to initiate an image frame capture from a </w:t>
+      </w:r>
+      <w:proofErr w:type="spellStart"/>
+      <w:r>
+        <w:rPr>
+          <w:rFonts w:ascii="Times New Roman" w:hAnsi="Times New Roman" w:cs="Times New Roman"/>
+        </w:rPr>
+        <w:t>sCMOS</w:t>
+      </w:r>
+      <w:proofErr w:type="spellEnd"/>
+      <w:r>
+        <w:rPr>
+          <w:rFonts w:ascii="Times New Roman" w:hAnsi="Times New Roman" w:cs="Times New Roman"/>
+        </w:rPr>
+        <w:t xml:space="preserve"> camera. Simultaneously, the Teensy interface generated digital pulses to generate air puff and updated the status of the analog output to generate audio signals, and sent the timing of these signals to a PC via a USB. </w:t>
       </w:r>
     </w:p>
     <w:p>
@@ -4154,7 +5540,49 @@
         <w:rPr>
           <w:rFonts w:ascii="Times New Roman" w:hAnsi="Times New Roman" w:cs="Times New Roman"/>
         </w:rPr>
-        <w:t xml:space="preserve">The Teensy’s ground pin was connected to both AGround and DGround pins (analog and digital ground) on both ADNS-9800 sensors. The D11 pin (D = digital) was connected to both MOSI (“Master-Out, Slave-In”) pins, the D12 pin was connected to both MISO pins (“Master-In, Slave-Out”), the D13 pin was connected to both SCK pins (SPI Clock), and the 3.3V pin was connected to both Vin (voltage in) pins on the ADNS-9800 sensors. Finally, pins D20 and D21 were connected individually to each SS pin (Slave Select) on the ADNS-9800 sensors. The DAC pin (digital to analog converter or the analog output pin) is also shown. </w:t>
+        <w:t xml:space="preserve">The </w:t>
+      </w:r>
+      <w:proofErr w:type="spellStart"/>
+      <w:r>
+        <w:rPr>
+          <w:rFonts w:ascii="Times New Roman" w:hAnsi="Times New Roman" w:cs="Times New Roman"/>
+        </w:rPr>
+        <w:t>Teensy’s</w:t>
+      </w:r>
+      <w:proofErr w:type="spellEnd"/>
+      <w:r>
+        <w:rPr>
+          <w:rFonts w:ascii="Times New Roman" w:hAnsi="Times New Roman" w:cs="Times New Roman"/>
+        </w:rPr>
+        <w:t xml:space="preserve"> ground pin was connected to both </w:t>
+      </w:r>
+      <w:proofErr w:type="spellStart"/>
+      <w:r>
+        <w:rPr>
+          <w:rFonts w:ascii="Times New Roman" w:hAnsi="Times New Roman" w:cs="Times New Roman"/>
+        </w:rPr>
+        <w:t>AGround</w:t>
+      </w:r>
+      <w:proofErr w:type="spellEnd"/>
+      <w:r>
+        <w:rPr>
+          <w:rFonts w:ascii="Times New Roman" w:hAnsi="Times New Roman" w:cs="Times New Roman"/>
+        </w:rPr>
+        <w:t xml:space="preserve"> and </w:t>
+      </w:r>
+      <w:proofErr w:type="spellStart"/>
+      <w:r>
+        <w:rPr>
+          <w:rFonts w:ascii="Times New Roman" w:hAnsi="Times New Roman" w:cs="Times New Roman"/>
+        </w:rPr>
+        <w:t>DGround</w:t>
+      </w:r>
+      <w:proofErr w:type="spellEnd"/>
+      <w:r>
+        <w:rPr>
+          <w:rFonts w:ascii="Times New Roman" w:hAnsi="Times New Roman" w:cs="Times New Roman"/>
+        </w:rPr>
+        <w:t xml:space="preserve"> pins (analog and digital ground) on both ADNS-9800 sensors. The D11 pin (D = digital) was connected to both MOSI (“Master-Out, Slave-In”) pins, the D12 pin was connected to both MISO pins (“Master-In, Slave-Out”), the D13 pin was connected to both SCK pins (SPI Clock), and the 3.3V pin was connected to both Vin (voltage in) pins on the ADNS-9800 sensors. Finally, pins D20 and D21 were connected individually to each SS pin (Slave Select) on the ADNS-9800 sensors. The DAC pin (digital to analog converter or the analog output pin) is also shown. </w:t>
       </w:r>
       <w:r>
         <w:rPr>
@@ -4231,7 +5659,25 @@
           <w:rFonts w:ascii="Times New Roman" w:hAnsi="Times New Roman" w:cs="Times New Roman"/>
           <w:b/>
         </w:rPr>
-        <w:t xml:space="preserve"> A </w:t>
+        <w:t xml:space="preserve"> </w:t>
+      </w:r>
+      <w:proofErr w:type="spellStart"/>
+      <w:proofErr w:type="gramStart"/>
+      <w:r>
+        <w:rPr>
+          <w:rFonts w:ascii="Times New Roman" w:hAnsi="Times New Roman" w:cs="Times New Roman"/>
+          <w:b/>
+        </w:rPr>
+        <w:t>A</w:t>
+      </w:r>
+      <w:proofErr w:type="spellEnd"/>
+      <w:proofErr w:type="gramEnd"/>
+      <w:r>
+        <w:rPr>
+          <w:rFonts w:ascii="Times New Roman" w:hAnsi="Times New Roman" w:cs="Times New Roman"/>
+          <w:b/>
+        </w:rPr>
+        <w:t xml:space="preserve"> </w:t>
       </w:r>
       <w:r>
         <w:rPr>
@@ -4280,7 +5726,21 @@
         <w:rPr>
           <w:rFonts w:ascii="Times New Roman" w:hAnsi="Times New Roman" w:cs="Times New Roman"/>
         </w:rPr>
-        <w:t xml:space="preserve"> downsampled by a factor of 200 for visualization.</w:t>
+        <w:t xml:space="preserve"> </w:t>
+      </w:r>
+      <w:proofErr w:type="spellStart"/>
+      <w:r>
+        <w:rPr>
+          <w:rFonts w:ascii="Times New Roman" w:hAnsi="Times New Roman" w:cs="Times New Roman"/>
+        </w:rPr>
+        <w:t>downsampled</w:t>
+      </w:r>
+      <w:proofErr w:type="spellEnd"/>
+      <w:r>
+        <w:rPr>
+          <w:rFonts w:ascii="Times New Roman" w:hAnsi="Times New Roman" w:cs="Times New Roman"/>
+        </w:rPr>
+        <w:t xml:space="preserve"> by a factor of 200 for visualization.</w:t>
       </w:r>
       <w:r>
         <w:rPr>
@@ -4299,7 +5759,21 @@
         <w:rPr>
           <w:rFonts w:ascii="Times New Roman" w:hAnsi="Times New Roman" w:cs="Times New Roman"/>
         </w:rPr>
-        <w:t xml:space="preserve"> 0.000000002 (t(11998)= </w:t>
+        <w:t xml:space="preserve"> 0.000000002 (</w:t>
+      </w:r>
+      <w:proofErr w:type="gramStart"/>
+      <w:r>
+        <w:rPr>
+          <w:rFonts w:ascii="Times New Roman" w:hAnsi="Times New Roman" w:cs="Times New Roman"/>
+        </w:rPr>
+        <w:t>t(</w:t>
+      </w:r>
+      <w:proofErr w:type="gramEnd"/>
+      <w:r>
+        <w:rPr>
+          <w:rFonts w:ascii="Times New Roman" w:hAnsi="Times New Roman" w:cs="Times New Roman"/>
+        </w:rPr>
+        <w:t xml:space="preserve">11998)= </w:t>
       </w:r>
       <w:r>
         <w:rPr>
@@ -4508,7 +5982,21 @@
         <w:rPr>
           <w:rFonts w:ascii="Times New Roman" w:hAnsi="Times New Roman" w:cs="Times New Roman"/>
         </w:rPr>
-        <w:t xml:space="preserve"> 0 (to machine precision), t(19998)=infinite, p&lt;0.001). </w:t>
+        <w:t xml:space="preserve"> 0 (to machine precision), </w:t>
+      </w:r>
+      <w:proofErr w:type="gramStart"/>
+      <w:r>
+        <w:rPr>
+          <w:rFonts w:ascii="Times New Roman" w:hAnsi="Times New Roman" w:cs="Times New Roman"/>
+        </w:rPr>
+        <w:t>t(</w:t>
+      </w:r>
+      <w:proofErr w:type="gramEnd"/>
+      <w:r>
+        <w:rPr>
+          <w:rFonts w:ascii="Times New Roman" w:hAnsi="Times New Roman" w:cs="Times New Roman"/>
+        </w:rPr>
+        <w:t xml:space="preserve">19998)=infinite, p&lt;0.001). </w:t>
       </w:r>
       <w:r>
         <w:rPr>
@@ -4521,7 +6009,21 @@
         <w:rPr>
           <w:rFonts w:ascii="Times New Roman" w:hAnsi="Times New Roman" w:cs="Times New Roman"/>
         </w:rPr>
-        <w:t xml:space="preserve"> Timing of the analog output directed to the prop shield to generate an amplified auditory stimulus (i-ii) and </w:t>
+        <w:t xml:space="preserve"> Timing of the analog output directed to the prop shield to generate an amplified auditory stimulus (</w:t>
+      </w:r>
+      <w:proofErr w:type="spellStart"/>
+      <w:r>
+        <w:rPr>
+          <w:rFonts w:ascii="Times New Roman" w:hAnsi="Times New Roman" w:cs="Times New Roman"/>
+        </w:rPr>
+        <w:t>i</w:t>
+      </w:r>
+      <w:proofErr w:type="spellEnd"/>
+      <w:r>
+        <w:rPr>
+          <w:rFonts w:ascii="Times New Roman" w:hAnsi="Times New Roman" w:cs="Times New Roman"/>
+        </w:rPr>
+        <w:t xml:space="preserve">-ii) and </w:t>
       </w:r>
       <w:r>
         <w:rPr>
@@ -4545,7 +6047,21 @@
         <w:rPr>
           <w:rFonts w:ascii="Times New Roman" w:hAnsi="Times New Roman" w:cs="Times New Roman"/>
         </w:rPr>
-        <w:t xml:space="preserve"> trials. (i) the difference between the onset of the analog output and the onset of the corresponding camera-directed digital pulse (mean=</w:t>
+        <w:t xml:space="preserve"> trials. (</w:t>
+      </w:r>
+      <w:proofErr w:type="spellStart"/>
+      <w:r>
+        <w:rPr>
+          <w:rFonts w:ascii="Times New Roman" w:hAnsi="Times New Roman" w:cs="Times New Roman"/>
+        </w:rPr>
+        <w:t>i</w:t>
+      </w:r>
+      <w:proofErr w:type="spellEnd"/>
+      <w:r>
+        <w:rPr>
+          <w:rFonts w:ascii="Times New Roman" w:hAnsi="Times New Roman" w:cs="Times New Roman"/>
+        </w:rPr>
+        <w:t>) the difference between the onset of the analog output and the onset of the corresponding camera-directed digital pulse (mean=</w:t>
       </w:r>
       <w:r>
         <w:rPr>
@@ -4566,7 +6082,35 @@
         <w:rPr>
           <w:rFonts w:ascii="Times New Roman" w:hAnsi="Times New Roman" w:cs="Times New Roman"/>
         </w:rPr>
-        <w:t xml:space="preserve"> 0.9 ms, range=2.9 ms); (ii) the duration of the</w:t>
+        <w:t xml:space="preserve"> 0.9 </w:t>
+      </w:r>
+      <w:proofErr w:type="spellStart"/>
+      <w:r>
+        <w:rPr>
+          <w:rFonts w:ascii="Times New Roman" w:hAnsi="Times New Roman" w:cs="Times New Roman"/>
+        </w:rPr>
+        <w:t>ms</w:t>
+      </w:r>
+      <w:proofErr w:type="spellEnd"/>
+      <w:r>
+        <w:rPr>
+          <w:rFonts w:ascii="Times New Roman" w:hAnsi="Times New Roman" w:cs="Times New Roman"/>
+        </w:rPr>
+        <w:t xml:space="preserve">, range=2.9 </w:t>
+      </w:r>
+      <w:proofErr w:type="spellStart"/>
+      <w:r>
+        <w:rPr>
+          <w:rFonts w:ascii="Times New Roman" w:hAnsi="Times New Roman" w:cs="Times New Roman"/>
+        </w:rPr>
+        <w:t>ms</w:t>
+      </w:r>
+      <w:proofErr w:type="spellEnd"/>
+      <w:r>
+        <w:rPr>
+          <w:rFonts w:ascii="Times New Roman" w:hAnsi="Times New Roman" w:cs="Times New Roman"/>
+        </w:rPr>
+        <w:t>); (ii) the duration of the</w:t>
       </w:r>
       <w:r>
         <w:rPr>
@@ -4591,7 +6135,35 @@
         <w:rPr>
           <w:rFonts w:ascii="Times New Roman" w:hAnsi="Times New Roman" w:cs="Times New Roman"/>
         </w:rPr>
-        <w:t xml:space="preserve"> 1 ms, range=2.9 ms, n=50 trials); (iii) the difference between the puff digital  pulse and the camera-directed digital pulse, (mean= </w:t>
+        <w:t xml:space="preserve"> 1 </w:t>
+      </w:r>
+      <w:proofErr w:type="spellStart"/>
+      <w:r>
+        <w:rPr>
+          <w:rFonts w:ascii="Times New Roman" w:hAnsi="Times New Roman" w:cs="Times New Roman"/>
+        </w:rPr>
+        <w:t>ms</w:t>
+      </w:r>
+      <w:proofErr w:type="spellEnd"/>
+      <w:r>
+        <w:rPr>
+          <w:rFonts w:ascii="Times New Roman" w:hAnsi="Times New Roman" w:cs="Times New Roman"/>
+        </w:rPr>
+        <w:t xml:space="preserve">, range=2.9 </w:t>
+      </w:r>
+      <w:proofErr w:type="spellStart"/>
+      <w:r>
+        <w:rPr>
+          <w:rFonts w:ascii="Times New Roman" w:hAnsi="Times New Roman" w:cs="Times New Roman"/>
+        </w:rPr>
+        <w:t>ms</w:t>
+      </w:r>
+      <w:proofErr w:type="spellEnd"/>
+      <w:r>
+        <w:rPr>
+          <w:rFonts w:ascii="Times New Roman" w:hAnsi="Times New Roman" w:cs="Times New Roman"/>
+        </w:rPr>
+        <w:t xml:space="preserve">, n=50 trials); (iii) the difference between the puff digital  pulse and the camera-directed digital pulse, (mean= </w:t>
       </w:r>
       <w:r>
         <w:rPr>
@@ -4613,19 +6185,42 @@
           <w:rFonts w:ascii="Times New Roman" w:hAnsi="Times New Roman" w:cs="Times New Roman"/>
           <w:color w:val="000000"/>
         </w:rPr>
-        <w:t xml:space="preserve"> 0.012 ms</w:t>
-      </w:r>
-      <w:r>
-        <w:rPr>
-          <w:rFonts w:ascii="Times New Roman" w:hAnsi="Times New Roman" w:cs="Times New Roman"/>
-        </w:rPr>
-        <w:t>, range=0.04 ms); (iv) the duration of the puff digital pulse (</w:t>
-      </w:r>
+        <w:t xml:space="preserve"> 0.012 </w:t>
+      </w:r>
+      <w:proofErr w:type="spellStart"/>
       <w:r>
         <w:rPr>
           <w:rFonts w:ascii="Times New Roman" w:hAnsi="Times New Roman" w:cs="Times New Roman"/>
           <w:color w:val="000000"/>
         </w:rPr>
+        <w:t>ms</w:t>
+      </w:r>
+      <w:proofErr w:type="spellEnd"/>
+      <w:r>
+        <w:rPr>
+          <w:rFonts w:ascii="Times New Roman" w:hAnsi="Times New Roman" w:cs="Times New Roman"/>
+        </w:rPr>
+        <w:t xml:space="preserve">, range=0.04 </w:t>
+      </w:r>
+      <w:proofErr w:type="spellStart"/>
+      <w:r>
+        <w:rPr>
+          <w:rFonts w:ascii="Times New Roman" w:hAnsi="Times New Roman" w:cs="Times New Roman"/>
+        </w:rPr>
+        <w:t>ms</w:t>
+      </w:r>
+      <w:proofErr w:type="spellEnd"/>
+      <w:r>
+        <w:rPr>
+          <w:rFonts w:ascii="Times New Roman" w:hAnsi="Times New Roman" w:cs="Times New Roman"/>
+        </w:rPr>
+        <w:t>); (iv) the duration of the puff digital pulse (</w:t>
+      </w:r>
+      <w:r>
+        <w:rPr>
+          <w:rFonts w:ascii="Times New Roman" w:hAnsi="Times New Roman" w:cs="Times New Roman"/>
+          <w:color w:val="000000"/>
+        </w:rPr>
         <w:t>100.03</w:t>
       </w:r>
       <w:r>
@@ -4640,7 +6235,23 @@
           <w:rFonts w:ascii="Times New Roman" w:hAnsi="Times New Roman" w:cs="Times New Roman"/>
           <w:color w:val="000000"/>
         </w:rPr>
-        <w:t>0.02 ms, mean</w:t>
+        <w:t xml:space="preserve">0.02 </w:t>
+      </w:r>
+      <w:proofErr w:type="spellStart"/>
+      <w:r>
+        <w:rPr>
+          <w:rFonts w:ascii="Times New Roman" w:hAnsi="Times New Roman" w:cs="Times New Roman"/>
+          <w:color w:val="000000"/>
+        </w:rPr>
+        <w:t>ms</w:t>
+      </w:r>
+      <w:proofErr w:type="spellEnd"/>
+      <w:r>
+        <w:rPr>
+          <w:rFonts w:ascii="Times New Roman" w:hAnsi="Times New Roman" w:cs="Times New Roman"/>
+          <w:color w:val="000000"/>
+        </w:rPr>
+        <w:t>, mean</w:t>
       </w:r>
       <w:r>
         <w:rPr>
@@ -4659,7 +6270,21 @@
         <w:rPr>
           <w:rFonts w:ascii="Times New Roman" w:hAnsi="Times New Roman" w:cs="Times New Roman"/>
         </w:rPr>
-        <w:t xml:space="preserve"> std, n=50 trials).</w:t>
+        <w:t xml:space="preserve"> </w:t>
+      </w:r>
+      <w:proofErr w:type="spellStart"/>
+      <w:r>
+        <w:rPr>
+          <w:rFonts w:ascii="Times New Roman" w:hAnsi="Times New Roman" w:cs="Times New Roman"/>
+        </w:rPr>
+        <w:t>std</w:t>
+      </w:r>
+      <w:proofErr w:type="spellEnd"/>
+      <w:r>
+        <w:rPr>
+          <w:rFonts w:ascii="Times New Roman" w:hAnsi="Times New Roman" w:cs="Times New Roman"/>
+        </w:rPr>
+        <w:t>, n=50 trials).</w:t>
       </w:r>
     </w:p>
     <w:p>
@@ -5612,7 +7237,21 @@
         <w:rPr>
           <w:rFonts w:ascii="Times New Roman" w:hAnsi="Times New Roman" w:cs="Times New Roman"/>
         </w:rPr>
-        <w:t xml:space="preserve">M.F.R. performed data analysis. M.F.R. and H.J.G. conducted the motion tracking experiment. M.F.R. conducted the trace conditioning eye blink experiment. M.F.R., M.B., and D.R.M. wrote the software. M.F.R., M.B., D.R.M., and R.K. contributed to the Teensy interface conceptualization. M.F.R., H.J.G., and X.H. wrote the manuscript. X.H. supervised the study. </w:t>
+        <w:t xml:space="preserve">M.F.R. performed data analysis. M.F.R. and H.J.G. conducted the motion tracking experiment. M.F.R. conducted the trace conditioning eye blink experiment. M.F.R., M.B., and D.R.M. wrote the software. M.F.R., M.B., D.R.M., and R.K. contributed to the </w:t>
+      </w:r>
+      <w:proofErr w:type="gramStart"/>
+      <w:r>
+        <w:rPr>
+          <w:rFonts w:ascii="Times New Roman" w:hAnsi="Times New Roman" w:cs="Times New Roman"/>
+        </w:rPr>
+        <w:t>Teensy</w:t>
+      </w:r>
+      <w:proofErr w:type="gramEnd"/>
+      <w:r>
+        <w:rPr>
+          <w:rFonts w:ascii="Times New Roman" w:hAnsi="Times New Roman" w:cs="Times New Roman"/>
+        </w:rPr>
+        <w:t xml:space="preserve"> interface conceptualization. M.F.R., H.J.G., and X.H. wrote the manuscript. X.H. supervised the study. </w:t>
       </w:r>
       <w:r>
         <w:rPr>
@@ -5636,7 +7275,35 @@
         <w:rPr>
           <w:rFonts w:ascii="Times New Roman" w:hAnsi="Times New Roman" w:cs="Times New Roman"/>
         </w:rPr>
-        <w:t>, and users “Theremingenieur” and “PaulStoffregen” from the PJRC forums (</w:t>
+        <w:t>, and users “</w:t>
+      </w:r>
+      <w:proofErr w:type="spellStart"/>
+      <w:r>
+        <w:rPr>
+          <w:rFonts w:ascii="Times New Roman" w:hAnsi="Times New Roman" w:cs="Times New Roman"/>
+        </w:rPr>
+        <w:t>Theremingenieur</w:t>
+      </w:r>
+      <w:proofErr w:type="spellEnd"/>
+      <w:r>
+        <w:rPr>
+          <w:rFonts w:ascii="Times New Roman" w:hAnsi="Times New Roman" w:cs="Times New Roman"/>
+        </w:rPr>
+        <w:t>” and “</w:t>
+      </w:r>
+      <w:proofErr w:type="spellStart"/>
+      <w:r>
+        <w:rPr>
+          <w:rFonts w:ascii="Times New Roman" w:hAnsi="Times New Roman" w:cs="Times New Roman"/>
+        </w:rPr>
+        <w:t>PaulStoffregen</w:t>
+      </w:r>
+      <w:proofErr w:type="spellEnd"/>
+      <w:r>
+        <w:rPr>
+          <w:rFonts w:ascii="Times New Roman" w:hAnsi="Times New Roman" w:cs="Times New Roman"/>
+        </w:rPr>
+        <w:t>” from the PJRC forums (</w:t>
       </w:r>
       <w:hyperlink r:id="rId14" w:history="1">
         <w:r>
@@ -5765,6 +7432,7 @@
           <w:docPartUnique/>
         </w:docPartObj>
       </w:sdtPr>
+      <w:sdtEndPr/>
       <w:sdtContent>
         <w:p>
           <w:pPr>
@@ -5792,6 +7460,7 @@
             <w:id w:val="-573587230"/>
             <w:bibliography/>
           </w:sdtPr>
+          <w:sdtEndPr/>
           <w:sdtContent>
             <w:p>
               <w:pPr>
@@ -8135,7 +9804,7 @@
     <b:Pages>1523-1536</b:Pages>
     <b:Volume>35</b:Volume>
     <b:Issue>13</b:Issue>
-    <b:RefOrder>1</b:RefOrder>
+    <b:RefOrder>10</b:RefOrder>
   </b:Source>
   <b:Source>
     <b:Tag>Moh16</b:Tag>
@@ -8179,7 +9848,7 @@
       </b:Author>
     </b:Author>
     <b:Volume>6</b:Volume>
-    <b:RefOrder>2</b:RefOrder>
+    <b:RefOrder>1</b:RefOrder>
   </b:Source>
   <b:Source>
     <b:Tag>Ngu15</b:Tag>
@@ -8238,7 +9907,7 @@
     <b:Day>23</b:Day>
     <b:Issue>8</b:Issue>
     <b:Volume>113</b:Volume>
-    <b:RefOrder>3</b:RefOrder>
+    <b:RefOrder>2</b:RefOrder>
   </b:Source>
   <b:Source>
     <b:Tag>Che17</b:Tag>
@@ -8265,7 +9934,7 @@
     <b:Month>December</b:Month>
     <b:Volume>11</b:Volume>
     <b:Day>11</b:Day>
-    <b:RefOrder>4</b:RefOrder>
+    <b:RefOrder>3</b:RefOrder>
   </b:Source>
   <b:Source>
     <b:Tag>DAu12</b:Tag>
@@ -8287,7 +9956,7 @@
     </b:Author>
     <b:Volume>44</b:Volume>
     <b:Issue>2</b:Issue>
-    <b:RefOrder>5</b:RefOrder>
+    <b:RefOrder>4</b:RefOrder>
   </b:Source>
   <b:Source>
     <b:Tag>Hus16</b:Tag>
@@ -8321,7 +9990,7 @@
     <b:Issue>5</b:Issue>
     <b:Month>October</b:Month>
     <b:Day>1</b:Day>
-    <b:RefOrder>6</b:RefOrder>
+    <b:RefOrder>5</b:RefOrder>
   </b:Source>
   <b:Source>
     <b:Tag>San14</b:Tag>
@@ -8348,7 +10017,7 @@
     <b:Pages>1-8</b:Pages>
     <b:Volume>7</b:Volume>
     <b:Issue>43</b:Issue>
-    <b:RefOrder>7</b:RefOrder>
+    <b:RefOrder>6</b:RefOrder>
   </b:Source>
   <b:Source>
     <b:Tag>Dom07</b:Tag>
@@ -8391,7 +10060,7 @@
     <b:Issue>1</b:Issue>
     <b:Month>October</b:Month>
     <b:Day>4</b:Day>
-    <b:RefOrder>8</b:RefOrder>
+    <b:RefOrder>7</b:RefOrder>
   </b:Source>
   <b:Source>
     <b:Tag>Mic17</b:Tag>
@@ -8429,7 +10098,7 @@
     <b:Month>May</b:Month>
     <b:Day>31</b:Day>
     <b:Volume>11</b:Volume>
-    <b:RefOrder>9</b:RefOrder>
+    <b:RefOrder>8</b:RefOrder>
   </b:Source>
   <b:Source>
     <b:Tag>Sol18</b:Tag>
@@ -8466,7 +10135,7 @@
     </b:Author>
     <b:Volume>12</b:Volume>
     <b:Issue>18</b:Issue>
-    <b:RefOrder>10</b:RefOrder>
+    <b:RefOrder>9</b:RefOrder>
   </b:Source>
   <b:Source>
     <b:Tag>Yoa18</b:Tag>
@@ -8627,7 +10296,7 @@
 </file>
 
 <file path=customXml/itemProps1.xml><?xml version="1.0" encoding="utf-8"?>
-<ds:datastoreItem xmlns:ds="http://schemas.openxmlformats.org/officeDocument/2006/customXml" ds:itemID="{AE9AFB22-68F5-4400-97F6-B9E3F43A91BE}">
+<ds:datastoreItem xmlns:ds="http://schemas.openxmlformats.org/officeDocument/2006/customXml" ds:itemID="{63E381D4-B213-4B87-83AD-015B38BF3F70}">
   <ds:schemaRefs>
     <ds:schemaRef ds:uri="http://schemas.openxmlformats.org/officeDocument/2006/bibliography"/>
   </ds:schemaRefs>

</xml_diff>